<commit_message>
pr6 bazza done, pr7 akms started
</commit_message>
<xml_diff>
--- a/AKMS/Doklad.docx
+++ b/AKMS/Doklad.docx
@@ -1,11 +1,13 @@
 
 <file path=word/document.xml><?xml version="1.0" encoding="utf-8"?>
-<w:document xmlns:wpc="http://schemas.microsoft.com/office/word/2010/wordprocessingCanvas" xmlns:cx="http://schemas.microsoft.com/office/drawing/2014/chartex" xmlns:cx1="http://schemas.microsoft.com/office/drawing/2015/9/8/chartex" xmlns:cx2="http://schemas.microsoft.com/office/drawing/2015/10/21/chartex" xmlns:cx3="http://schemas.microsoft.com/office/drawing/2016/5/9/chartex" xmlns:cx4="http://schemas.microsoft.com/office/drawing/2016/5/10/chartex" xmlns:cx5="http://schemas.microsoft.com/office/drawing/2016/5/11/chartex" xmlns:cx6="http://schemas.microsoft.com/office/drawing/2016/5/12/chartex" xmlns:cx7="http://schemas.microsoft.com/office/drawing/2016/5/13/chartex" xmlns:cx8="http://schemas.microsoft.com/office/drawing/2016/5/14/chartex" xmlns:mc="http://schemas.openxmlformats.org/markup-compatibility/2006" xmlns:aink="http://schemas.microsoft.com/office/drawing/2016/ink" xmlns:am3d="http://schemas.microsoft.com/office/drawing/2017/model3d" xmlns:o="urn:schemas-microsoft-com:office:office" xmlns:r="http://schemas.openxmlformats.org/officeDocument/2006/relationships" xmlns:m="http://schemas.openxmlformats.org/officeDocument/2006/math" xmlns:v="urn:schemas-microsoft-com:vml" xmlns:wp14="http://schemas.microsoft.com/office/word/2010/wordprocessingDrawing" xmlns:wp="http://schemas.openxmlformats.org/drawingml/2006/wordprocessingDrawing" xmlns:w10="urn:schemas-microsoft-com:office:word" xmlns:w="http://schemas.openxmlformats.org/wordprocessingml/2006/main" xmlns:w14="http://schemas.microsoft.com/office/word/2010/wordml" xmlns:w15="http://schemas.microsoft.com/office/word/2012/wordml" xmlns:w16cex="http://schemas.microsoft.com/office/word/2018/wordml/cex" xmlns:w16cid="http://schemas.microsoft.com/office/word/2016/wordml/cid" xmlns:w16="http://schemas.microsoft.com/office/word/2018/wordml" xmlns:w16sdtdh="http://schemas.microsoft.com/office/word/2020/wordml/sdtdatahash" xmlns:w16se="http://schemas.microsoft.com/office/word/2015/wordml/symex" xmlns:wpg="http://schemas.microsoft.com/office/word/2010/wordprocessingGroup" xmlns:wpi="http://schemas.microsoft.com/office/word/2010/wordprocessingInk" xmlns:wne="http://schemas.microsoft.com/office/word/2006/wordml" xmlns:wps="http://schemas.microsoft.com/office/word/2010/wordprocessingShape" mc:Ignorable="w14 w15 w16se w16cid w16 w16cex w16sdtdh wp14">
+<w:document xmlns:wpc="http://schemas.microsoft.com/office/word/2010/wordprocessingCanvas" xmlns:cx="http://schemas.microsoft.com/office/drawing/2014/chartex" xmlns:cx1="http://schemas.microsoft.com/office/drawing/2015/9/8/chartex" xmlns:cx2="http://schemas.microsoft.com/office/drawing/2015/10/21/chartex" xmlns:cx3="http://schemas.microsoft.com/office/drawing/2016/5/9/chartex" xmlns:cx4="http://schemas.microsoft.com/office/drawing/2016/5/10/chartex" xmlns:cx5="http://schemas.microsoft.com/office/drawing/2016/5/11/chartex" xmlns:cx6="http://schemas.microsoft.com/office/drawing/2016/5/12/chartex" xmlns:cx7="http://schemas.microsoft.com/office/drawing/2016/5/13/chartex" xmlns:cx8="http://schemas.microsoft.com/office/drawing/2016/5/14/chartex" xmlns:mc="http://schemas.openxmlformats.org/markup-compatibility/2006" xmlns:aink="http://schemas.microsoft.com/office/drawing/2016/ink" xmlns:am3d="http://schemas.microsoft.com/office/drawing/2017/model3d" xmlns:o="urn:schemas-microsoft-com:office:office" xmlns:oel="http://schemas.microsoft.com/office/2019/extlst" xmlns:r="http://schemas.openxmlformats.org/officeDocument/2006/relationships" xmlns:m="http://schemas.openxmlformats.org/officeDocument/2006/math" xmlns:v="urn:schemas-microsoft-com:vml" xmlns:wp14="http://schemas.microsoft.com/office/word/2010/wordprocessingDrawing" xmlns:wp="http://schemas.openxmlformats.org/drawingml/2006/wordprocessingDrawing" xmlns:w10="urn:schemas-microsoft-com:office:word" xmlns:w="http://schemas.openxmlformats.org/wordprocessingml/2006/main" xmlns:w14="http://schemas.microsoft.com/office/word/2010/wordml" xmlns:w15="http://schemas.microsoft.com/office/word/2012/wordml" xmlns:w16cex="http://schemas.microsoft.com/office/word/2018/wordml/cex" xmlns:w16cid="http://schemas.microsoft.com/office/word/2016/wordml/cid" xmlns:w16="http://schemas.microsoft.com/office/word/2018/wordml" xmlns:w16du="http://schemas.microsoft.com/office/word/2023/wordml/word16du" xmlns:w16sdtdh="http://schemas.microsoft.com/office/word/2020/wordml/sdtdatahash" xmlns:w16sdtfl="http://schemas.microsoft.com/office/word/2024/wordml/sdtformatlock" xmlns:w16se="http://schemas.microsoft.com/office/word/2015/wordml/symex" xmlns:wpg="http://schemas.microsoft.com/office/word/2010/wordprocessingGroup" xmlns:wpi="http://schemas.microsoft.com/office/word/2010/wordprocessingInk" xmlns:wne="http://schemas.microsoft.com/office/word/2006/wordml" xmlns:wps="http://schemas.microsoft.com/office/word/2010/wordprocessingShape" mc:Ignorable="w14 w15 w16se w16cid w16 w16cex w16sdtdh w16sdtfl w16du wp14">
   <w:body>
     <w:p>
       <w:pPr>
+        <w:pStyle w:val="aff9"/>
         <w:rPr>
           <w:noProof/>
+          <w:lang w:val="en-US"/>
         </w:rPr>
       </w:pPr>
       <w:r>
@@ -17,6 +19,7 @@
     </w:p>
     <w:p>
       <w:pPr>
+        <w:pStyle w:val="2"/>
         <w:rPr>
           <w:noProof/>
         </w:rPr>
@@ -25,144 +28,405 @@
         <w:rPr>
           <w:noProof/>
         </w:rPr>
-        <w:t xml:space="preserve">Блок-схемы являются одним из ключевых инструментов визуализации алгоритмов и процессов. Они позволяют наглядно представить последовательность действий, логические условия и взаимодействие элементов системы. Благодаря универсальности и простоте восприятия блок-схемы широко применяются в программировании, управлении бизнес-процессами, инженерии и других областях.  </w:t>
+        <w:t>Введение</w:t>
       </w:r>
     </w:p>
     <w:p>
-      <w:pPr>
-        <w:rPr>
-          <w:noProof/>
-        </w:rPr>
-      </w:pPr>
       <w:r>
-        <w:rPr>
-          <w:noProof/>
-        </w:rPr>
-        <w:t xml:space="preserve">**Основные элементы блок-схем**  </w:t>
+        <w:t>Блок-схемы являются одним из самых распространенных инструментов визуализации алгоритмов и процессов. Если вы когда-либо работали с какими-либо алгоритмами, то вероятнее всего вы сталкивались с блок-схемами</w:t>
       </w:r>
-    </w:p>
-    <w:p>
-      <w:pPr>
-        <w:rPr>
-          <w:noProof/>
-        </w:rPr>
-      </w:pPr>
       <w:r>
-        <w:rPr>
-          <w:noProof/>
-        </w:rPr>
-        <w:t xml:space="preserve">Блок-схема состоит из набора графических символов, каждый из которых имеет строго определённое значение. Наиболее распространёнными элементами являются:  </w:t>
-      </w:r>
-    </w:p>
-    <w:p>
-      <w:pPr>
-        <w:rPr>
-          <w:noProof/>
-        </w:rPr>
-      </w:pPr>
-      <w:r>
-        <w:rPr>
-          <w:noProof/>
-        </w:rPr>
-        <w:t xml:space="preserve">- **Терминатор** (овал) – обозначает начало или конец процесса.  </w:t>
-      </w:r>
-    </w:p>
-    <w:p>
-      <w:pPr>
-        <w:rPr>
-          <w:noProof/>
-        </w:rPr>
-      </w:pPr>
-      <w:r>
-        <w:rPr>
-          <w:noProof/>
-        </w:rPr>
-        <w:t xml:space="preserve">- **Процесс** (прямоугольник) – отражает выполнение действия или операции.  </w:t>
-      </w:r>
-    </w:p>
-    <w:p>
-      <w:pPr>
-        <w:rPr>
-          <w:noProof/>
-        </w:rPr>
-      </w:pPr>
-      <w:r>
-        <w:rPr>
-          <w:noProof/>
-        </w:rPr>
-        <w:t xml:space="preserve">- **Решение** (ромб) – указывает на ветвление алгоритма в зависимости от условия.  </w:t>
-      </w:r>
-    </w:p>
-    <w:p>
-      <w:pPr>
-        <w:rPr>
-          <w:noProof/>
-        </w:rPr>
-      </w:pPr>
-      <w:r>
-        <w:rPr>
-          <w:noProof/>
-        </w:rPr>
-        <w:t xml:space="preserve">- **Ввод/вывод** (параллелограмм) – показывает данные, поступающие в систему или выводимые из неё.  </w:t>
-      </w:r>
-    </w:p>
-    <w:p>
-      <w:pPr>
-        <w:rPr>
-          <w:noProof/>
-        </w:rPr>
-      </w:pPr>
-      <w:r>
-        <w:rPr>
-          <w:noProof/>
-        </w:rPr>
-        <w:t xml:space="preserve">- **Соединительные линии** (стрелки) – определяют направление процесса.  </w:t>
-      </w:r>
-    </w:p>
-    <w:p>
-      <w:pPr>
-        <w:rPr>
-          <w:noProof/>
-        </w:rPr>
-      </w:pPr>
-      <w:r>
-        <w:rPr>
-          <w:noProof/>
-        </w:rPr>
-        <w:t xml:space="preserve">Правильное использование этих элементов позволяет точно передать логику алгоритма и избежать неоднозначностей при интерпретации схемы.  </w:t>
-      </w:r>
-    </w:p>
-    <w:p>
-      <w:pPr>
-        <w:rPr>
-          <w:noProof/>
-        </w:rPr>
-      </w:pPr>
-      <w:r>
-        <w:rPr>
-          <w:noProof/>
-        </w:rPr>
-        <w:t xml:space="preserve">**Принципы построения блок-схем**  </w:t>
-      </w:r>
-    </w:p>
-    <w:p>
-      <w:pPr>
-        <w:rPr>
-          <w:noProof/>
-        </w:rPr>
-      </w:pPr>
-      <w:r>
-        <w:rPr>
-          <w:noProof/>
-        </w:rPr>
-        <w:t xml:space="preserve">Для создания эффективной блок-схемы важно соблюдать несколько ключевых принципов. Во-первых, схема должна быть читаемой и логически структурированной. Каждый блок должен соответствовать одному конкретному действию, а сложные процессы рекомендуется разбивать на подпроцессы. Во-вторых, необходимо минимизировать количество пересечений линий, чтобы не </w:t>
+        <w:t>.</w:t>
       </w:r>
       <w:r>
         <w:rPr>
           <w:noProof/>
         </w:rPr>
+        <w:t xml:space="preserve"> </w:t>
+      </w:r>
+      <w:r>
+        <w:rPr>
+          <w:noProof/>
+        </w:rPr>
+        <w:t>Б</w:t>
+      </w:r>
+      <w:r>
+        <w:rPr>
+          <w:noProof/>
+        </w:rPr>
+        <w:t>лок-схемы широко применяются в программировании, управлении бизнес-процессами, инженерии и других областях.</w:t>
+      </w:r>
+      <w:r>
+        <w:t xml:space="preserve"> Поэтому важно уметь работать с такими схемами, понимать их, и строить их. Именно последнему пункту посвящен данный доклад.</w:t>
+      </w:r>
+    </w:p>
+    <w:p>
+      <w:pPr>
+        <w:pStyle w:val="2"/>
+      </w:pPr>
+      <w:r>
+        <w:t>Типы блок-схем.</w:t>
+      </w:r>
+    </w:p>
+    <w:p>
+      <w:pPr>
+        <w:rPr>
+          <w:lang w:val="en-US"/>
+        </w:rPr>
+      </w:pPr>
+      <w:r>
+        <w:t xml:space="preserve">Блок-схема блок-схеме рознь. Прежде чем начать строить блок-схему нужно </w:t>
+      </w:r>
+      <w:r>
+        <w:t>четко сформулировать с какой целью она строится, кто будет с ней взаимодействовать и какой тип блок-схемы использовать. Рассмотрим некоторые виды блок-схем</w:t>
+      </w:r>
+      <w:r>
+        <w:rPr>
+          <w:lang w:val="en-US"/>
+        </w:rPr>
+        <w:t>:</w:t>
+      </w:r>
+    </w:p>
+    <w:p>
+      <w:pPr>
+        <w:pStyle w:val="a0"/>
+        <w:rPr>
+          <w:lang w:eastAsia="ru-RU"/>
+        </w:rPr>
+      </w:pPr>
+      <w:r>
+        <w:t xml:space="preserve">Диаграмма вариантов </w:t>
+      </w:r>
+      <w:r>
+        <w:t>использования</w:t>
+      </w:r>
+      <w:r>
+        <w:t xml:space="preserve">: </w:t>
+      </w:r>
+      <w:r>
+        <w:t xml:space="preserve">это графическое изображение вариантов использования системы, акторов и их взаимодействия в виде эллипсов и прямоугольников. </w:t>
+      </w:r>
+    </w:p>
+    <w:p>
+      <w:pPr>
+        <w:pStyle w:val="a0"/>
+        <w:rPr>
+          <w:lang w:eastAsia="ru-RU"/>
+        </w:rPr>
+      </w:pPr>
+      <w:r>
+        <w:rPr>
+          <w:lang w:eastAsia="ru-RU"/>
+        </w:rPr>
+        <w:t>Диаграмма последовательности</w:t>
+      </w:r>
+      <w:r>
+        <w:rPr>
+          <w:bdr w:val="none" w:sz="0" w:space="0" w:color="auto" w:frame="1"/>
+          <w:lang w:eastAsia="ru-RU"/>
+        </w:rPr>
+        <w:t xml:space="preserve">: </w:t>
+      </w:r>
+      <w:r>
+        <w:rPr>
+          <w:bdr w:val="none" w:sz="0" w:space="0" w:color="auto" w:frame="1"/>
+          <w:lang w:eastAsia="ru-RU"/>
+        </w:rPr>
+        <w:t>Она разбивает процесс на несколько этапов, каждый из которых представляет отдельного человека или отдел, и используется для иллюстрации взаимодействия различных команд или отделов в рамках процесса</w:t>
+      </w:r>
+    </w:p>
+    <w:p>
+      <w:pPr>
+        <w:pStyle w:val="a0"/>
+      </w:pPr>
+      <w:r>
+        <w:t>Диаграмма рабочего процесса: она показывает, как задачи, документы или информация перемещаются в системе, и обычно используется в офисных процессах или при разработке программного обеспечения</w:t>
+      </w:r>
+    </w:p>
+    <w:p>
+      <w:pPr>
+        <w:pStyle w:val="a0"/>
+      </w:pPr>
+      <w:r>
         <w:lastRenderedPageBreak/>
-        <w:t xml:space="preserve">усложнять восприятие. В-третьих, важно использовать стандартные обозначения, чтобы схема была понятна любому специалисту.  </w:t>
+        <w:t>Диаграмма потоков данных (DFD): Она фокусируется на подробном описании входных данных, процессов и выходных данных. Используется в проектировании систем и анализе для моделирования потока данных внутри системы</w:t>
+      </w:r>
+    </w:p>
+    <w:p>
+      <w:pPr>
+        <w:pStyle w:val="a0"/>
+      </w:pPr>
+      <w:r>
+        <w:t>Блок-схема принятия решений: она фокусируется на отображении точек принятия решений в рамках процесса и возможных результатов каждого решения. Она используется в сценариях принятия решений</w:t>
+      </w:r>
+    </w:p>
+    <w:p>
+      <w:pPr>
+        <w:pStyle w:val="2"/>
+        <w:rPr>
+          <w:noProof/>
+        </w:rPr>
+      </w:pPr>
+      <w:r>
+        <w:rPr>
+          <w:noProof/>
+        </w:rPr>
+        <w:t>Элементы блок-схем.</w:t>
+      </w:r>
+    </w:p>
+    <w:p>
+      <w:pPr>
+        <w:rPr>
+          <w:noProof/>
+        </w:rPr>
+      </w:pPr>
+      <w:r>
+        <w:rPr>
+          <w:noProof/>
+        </w:rPr>
+        <w:t>Каждая б</w:t>
+      </w:r>
+      <w:r>
+        <w:rPr>
+          <w:noProof/>
+        </w:rPr>
+        <w:t xml:space="preserve">лок-схема состоит из </w:t>
+      </w:r>
+      <w:r>
+        <w:rPr>
+          <w:noProof/>
+        </w:rPr>
+        <w:t xml:space="preserve">определенного </w:t>
+      </w:r>
+      <w:r>
+        <w:rPr>
+          <w:noProof/>
+        </w:rPr>
+        <w:t xml:space="preserve">набора графических символов, каждый из которых имеет строго определённое значение. </w:t>
+      </w:r>
+      <w:r>
+        <w:rPr>
+          <w:noProof/>
+        </w:rPr>
+        <w:t>Самыми основными (и популярными) являются следующие символы</w:t>
+      </w:r>
+      <w:r>
+        <w:rPr>
+          <w:noProof/>
+        </w:rPr>
+        <w:t>:</w:t>
+      </w:r>
+    </w:p>
+    <w:p>
+      <w:pPr>
+        <w:pStyle w:val="a0"/>
+        <w:rPr>
+          <w:noProof/>
+        </w:rPr>
+      </w:pPr>
+      <w:r>
+        <w:rPr>
+          <w:noProof/>
+        </w:rPr>
+        <w:t>Терминатор</w:t>
+      </w:r>
+      <w:r>
+        <w:rPr>
+          <w:noProof/>
+        </w:rPr>
+        <w:t>/</w:t>
+      </w:r>
+      <w:r>
+        <w:rPr>
+          <w:noProof/>
+        </w:rPr>
+        <w:t>терминал</w:t>
+      </w:r>
+      <w:r>
+        <w:rPr>
+          <w:noProof/>
+        </w:rPr>
+        <w:t xml:space="preserve"> (овал) – обозначает начало или конец процесса.</w:t>
+      </w:r>
+    </w:p>
+    <w:p>
+      <w:pPr>
+        <w:pStyle w:val="a0"/>
+        <w:rPr>
+          <w:noProof/>
+        </w:rPr>
+      </w:pPr>
+      <w:r>
+        <w:rPr>
+          <w:noProof/>
+        </w:rPr>
+        <w:t>Ввод</w:t>
+      </w:r>
+      <w:r>
+        <w:rPr>
+          <w:noProof/>
+        </w:rPr>
+        <w:t>/</w:t>
+      </w:r>
+      <w:r>
+        <w:rPr>
+          <w:noProof/>
+        </w:rPr>
+        <w:t>Вывод (параллелограмм) – обозначает любой ввод</w:t>
+      </w:r>
+      <w:r>
+        <w:rPr>
+          <w:noProof/>
+        </w:rPr>
+        <w:t>/</w:t>
+      </w:r>
+      <w:r>
+        <w:rPr>
+          <w:noProof/>
+        </w:rPr>
+        <w:t>вывод.</w:t>
+      </w:r>
+    </w:p>
+    <w:p>
+      <w:pPr>
+        <w:pStyle w:val="a0"/>
+        <w:rPr>
+          <w:noProof/>
+        </w:rPr>
+      </w:pPr>
+      <w:r>
+        <w:rPr>
+          <w:noProof/>
+        </w:rPr>
+        <w:t>Действие</w:t>
+      </w:r>
+      <w:r>
+        <w:rPr>
+          <w:noProof/>
+        </w:rPr>
+        <w:t>/</w:t>
+      </w:r>
+      <w:r>
+        <w:rPr>
+          <w:noProof/>
+        </w:rPr>
+        <w:t>процесс (прямоугольник) – обозначает конкретное действие, аризметические инструкции, операцию.</w:t>
+      </w:r>
+    </w:p>
+    <w:p>
+      <w:pPr>
+        <w:pStyle w:val="a0"/>
+        <w:rPr>
+          <w:noProof/>
+        </w:rPr>
+      </w:pPr>
+      <w:r>
+        <w:rPr>
+          <w:noProof/>
+        </w:rPr>
+        <w:t>Решение (ромб) – указывает на ветвление алгоритма в зависимости от условия.</w:t>
+      </w:r>
+    </w:p>
+    <w:p>
+      <w:pPr>
+        <w:pStyle w:val="a0"/>
+        <w:rPr>
+          <w:noProof/>
+        </w:rPr>
+      </w:pPr>
+      <w:r>
+        <w:rPr>
+          <w:noProof/>
+        </w:rPr>
+        <w:t>Встроенный соеденитель</w:t>
+      </w:r>
+      <w:r>
+        <w:rPr>
+          <w:noProof/>
+        </w:rPr>
+        <w:t>/</w:t>
+      </w:r>
+      <w:r>
+        <w:rPr>
+          <w:noProof/>
+        </w:rPr>
+        <w:t>ссылка – обозначаются для перехода от одной части блок-схемы к другой без рисования длинных и сложных линий.</w:t>
+      </w:r>
+    </w:p>
+    <w:p>
+      <w:pPr>
+        <w:pStyle w:val="a0"/>
+        <w:rPr>
+          <w:noProof/>
+        </w:rPr>
+      </w:pPr>
+      <w:r>
+        <w:rPr>
+          <w:noProof/>
+        </w:rPr>
+        <w:t>Соединительные линии</w:t>
+      </w:r>
+      <w:r>
+        <w:rPr>
+          <w:noProof/>
+        </w:rPr>
+        <w:t>/</w:t>
+      </w:r>
+      <w:r>
+        <w:rPr>
+          <w:noProof/>
+        </w:rPr>
+        <w:t>поточные линии</w:t>
+      </w:r>
+      <w:r>
+        <w:rPr>
+          <w:noProof/>
+        </w:rPr>
+        <w:t xml:space="preserve"> (стрелки) – определяют направление процесса. </w:t>
+      </w:r>
+    </w:p>
+    <w:p>
+      <w:pPr>
+        <w:spacing w:after="160" w:line="259" w:lineRule="auto"/>
+        <w:ind w:firstLine="0"/>
+        <w:jc w:val="left"/>
+        <w:rPr>
+          <w:noProof/>
+        </w:rPr>
+      </w:pPr>
+      <w:r>
+        <w:rPr>
+          <w:noProof/>
+        </w:rPr>
+        <w:br w:type="page"/>
+      </w:r>
+    </w:p>
+    <w:p>
+      <w:pPr>
+        <w:pStyle w:val="2"/>
+        <w:rPr>
+          <w:noProof/>
+        </w:rPr>
+      </w:pPr>
+      <w:r>
+        <w:rPr>
+          <w:noProof/>
+        </w:rPr>
+        <w:lastRenderedPageBreak/>
+        <w:t>Принципы построения блок-схем</w:t>
+      </w:r>
+    </w:p>
+    <w:p>
+      <w:pPr>
+        <w:rPr>
+          <w:noProof/>
+        </w:rPr>
+      </w:pPr>
+      <w:r>
+        <w:rPr>
+          <w:noProof/>
+        </w:rPr>
+        <w:t xml:space="preserve">Для создания эффективной блок-схемы важно соблюдать несколько ключевых принципов. Во-первых, схема должна быть читаемой и логически структурированной. Каждый блок должен соответствовать одному конкретному действию, а сложные процессы рекомендуется разбивать на подпроцессы. Во-вторых, необходимо минимизировать количество пересечений линий, чтобы не усложнять восприятие. В-третьих, важно использовать стандартные обозначения, чтобы схема была понятна любому специалисту.  </w:t>
       </w:r>
     </w:p>
     <w:p>
@@ -181,96 +445,9 @@
     <w:p>
       <w:pPr>
         <w:rPr>
-          <w:noProof/>
+          <w:lang w:val="en-US"/>
         </w:rPr>
       </w:pPr>
-      <w:r>
-        <w:rPr>
-          <w:noProof/>
-        </w:rPr>
-        <w:t xml:space="preserve">**Использование блок-схем в моделировании процессов**  </w:t>
-      </w:r>
-    </w:p>
-    <w:p>
-      <w:pPr>
-        <w:rPr>
-          <w:noProof/>
-        </w:rPr>
-      </w:pPr>
-      <w:r>
-        <w:rPr>
-          <w:noProof/>
-        </w:rPr>
-        <w:t xml:space="preserve">Блок-схемы активно применяются для анализа и оптимизации бизнес-процессов. Они помогают выявить узкие места, избыточные операции и возможности автоматизации. Например, при моделировании workflow компании блок-схема позволяет наглядно увидеть, как информация или документы перемещаются между отделами, и определить, какие этапы можно упростить.  </w:t>
-      </w:r>
-    </w:p>
-    <w:p>
-      <w:pPr>
-        <w:rPr>
-          <w:noProof/>
-        </w:rPr>
-      </w:pPr>
-      <w:r>
-        <w:rPr>
-          <w:noProof/>
-        </w:rPr>
-        <w:t xml:space="preserve">В программировании блок-схемы используются для проектирования алгоритмов перед написанием кода. Это особенно полезно при работе с сложными логическими структурами, такими как вложенные циклы или множественные условия. Визуализация помогает разработчикам избежать ошибок и улучшить структуру программы.  </w:t>
-      </w:r>
-    </w:p>
-    <w:p>
-      <w:pPr>
-        <w:rPr>
-          <w:noProof/>
-        </w:rPr>
-      </w:pPr>
-      <w:r>
-        <w:rPr>
-          <w:noProof/>
-        </w:rPr>
-        <w:t xml:space="preserve">Кроме того, блок-схемы применяются в образовании для обучения основам алгоритмизации. Они позволяют студентам и школьникам лучше понимать принципы работы программ и развивать логическое мышление.  </w:t>
-      </w:r>
-    </w:p>
-    <w:p>
-      <w:pPr>
-        <w:rPr>
-          <w:noProof/>
-        </w:rPr>
-      </w:pPr>
-      <w:r>
-        <w:rPr>
-          <w:noProof/>
-        </w:rPr>
-        <w:t xml:space="preserve">**Заключение**  </w:t>
-      </w:r>
-    </w:p>
-    <w:p>
-      <w:pPr>
-        <w:rPr>
-          <w:noProof/>
-        </w:rPr>
-      </w:pPr>
-      <w:r>
-        <w:rPr>
-          <w:noProof/>
-        </w:rPr>
-        <w:t xml:space="preserve">Блок-схемы остаются важным инструментом в моделировании процессов благодаря своей наглядности и универсальности. Они позволяют структурировать информацию, выявлять недостатки в алгоритмах и улучшать эффективность работы систем. Освоение принципов построения блок-схем необходимо не только программистам, но и специалистам в области управления, инженерии и других дисциплин, где требуется анализ и оптимизация процессов.  </w:t>
-      </w:r>
-    </w:p>
-    <w:p>
-      <w:pPr>
-        <w:rPr>
-          <w:noProof/>
-        </w:rPr>
-      </w:pPr>
-    </w:p>
-    <w:p>
-      <w:r>
-        <w:rPr>
-          <w:noProof/>
-        </w:rPr>
-        <w:lastRenderedPageBreak/>
-        <w:t>Таким образом, блок-схемы являются мощным средством визуализации, которое помогает упростить сложные процессы и сделать их более понятными для анализа и дальнейшего совершенствования.</w:t>
-      </w:r>
     </w:p>
     <w:sectPr>
       <w:footerReference w:type="default" r:id="rId8"/>
@@ -285,7 +462,7 @@
 </file>
 
 <file path=word/endnotes.xml><?xml version="1.0" encoding="utf-8"?>
-<w:endnotes xmlns:wpc="http://schemas.microsoft.com/office/word/2010/wordprocessingCanvas" xmlns:cx="http://schemas.microsoft.com/office/drawing/2014/chartex" xmlns:cx1="http://schemas.microsoft.com/office/drawing/2015/9/8/chartex" xmlns:cx2="http://schemas.microsoft.com/office/drawing/2015/10/21/chartex" xmlns:cx3="http://schemas.microsoft.com/office/drawing/2016/5/9/chartex" xmlns:cx4="http://schemas.microsoft.com/office/drawing/2016/5/10/chartex" xmlns:cx5="http://schemas.microsoft.com/office/drawing/2016/5/11/chartex" xmlns:cx6="http://schemas.microsoft.com/office/drawing/2016/5/12/chartex" xmlns:cx7="http://schemas.microsoft.com/office/drawing/2016/5/13/chartex" xmlns:cx8="http://schemas.microsoft.com/office/drawing/2016/5/14/chartex" xmlns:mc="http://schemas.openxmlformats.org/markup-compatibility/2006" xmlns:aink="http://schemas.microsoft.com/office/drawing/2016/ink" xmlns:am3d="http://schemas.microsoft.com/office/drawing/2017/model3d" xmlns:o="urn:schemas-microsoft-com:office:office" xmlns:r="http://schemas.openxmlformats.org/officeDocument/2006/relationships" xmlns:m="http://schemas.openxmlformats.org/officeDocument/2006/math" xmlns:v="urn:schemas-microsoft-com:vml" xmlns:wp14="http://schemas.microsoft.com/office/word/2010/wordprocessingDrawing" xmlns:wp="http://schemas.openxmlformats.org/drawingml/2006/wordprocessingDrawing" xmlns:w10="urn:schemas-microsoft-com:office:word" xmlns:w="http://schemas.openxmlformats.org/wordprocessingml/2006/main" xmlns:w14="http://schemas.microsoft.com/office/word/2010/wordml" xmlns:w15="http://schemas.microsoft.com/office/word/2012/wordml" xmlns:w16cex="http://schemas.microsoft.com/office/word/2018/wordml/cex" xmlns:w16cid="http://schemas.microsoft.com/office/word/2016/wordml/cid" xmlns:w16="http://schemas.microsoft.com/office/word/2018/wordml" xmlns:w16sdtdh="http://schemas.microsoft.com/office/word/2020/wordml/sdtdatahash" xmlns:w16se="http://schemas.microsoft.com/office/word/2015/wordml/symex" xmlns:wpg="http://schemas.microsoft.com/office/word/2010/wordprocessingGroup" xmlns:wpi="http://schemas.microsoft.com/office/word/2010/wordprocessingInk" xmlns:wne="http://schemas.microsoft.com/office/word/2006/wordml" xmlns:wps="http://schemas.microsoft.com/office/word/2010/wordprocessingShape" mc:Ignorable="w14 w15 w16se w16cid w16 w16cex w16sdtdh wp14">
+<w:endnotes xmlns:wpc="http://schemas.microsoft.com/office/word/2010/wordprocessingCanvas" xmlns:cx="http://schemas.microsoft.com/office/drawing/2014/chartex" xmlns:cx1="http://schemas.microsoft.com/office/drawing/2015/9/8/chartex" xmlns:cx2="http://schemas.microsoft.com/office/drawing/2015/10/21/chartex" xmlns:cx3="http://schemas.microsoft.com/office/drawing/2016/5/9/chartex" xmlns:cx4="http://schemas.microsoft.com/office/drawing/2016/5/10/chartex" xmlns:cx5="http://schemas.microsoft.com/office/drawing/2016/5/11/chartex" xmlns:cx6="http://schemas.microsoft.com/office/drawing/2016/5/12/chartex" xmlns:cx7="http://schemas.microsoft.com/office/drawing/2016/5/13/chartex" xmlns:cx8="http://schemas.microsoft.com/office/drawing/2016/5/14/chartex" xmlns:mc="http://schemas.openxmlformats.org/markup-compatibility/2006" xmlns:aink="http://schemas.microsoft.com/office/drawing/2016/ink" xmlns:am3d="http://schemas.microsoft.com/office/drawing/2017/model3d" xmlns:o="urn:schemas-microsoft-com:office:office" xmlns:oel="http://schemas.microsoft.com/office/2019/extlst" xmlns:r="http://schemas.openxmlformats.org/officeDocument/2006/relationships" xmlns:m="http://schemas.openxmlformats.org/officeDocument/2006/math" xmlns:v="urn:schemas-microsoft-com:vml" xmlns:wp14="http://schemas.microsoft.com/office/word/2010/wordprocessingDrawing" xmlns:wp="http://schemas.openxmlformats.org/drawingml/2006/wordprocessingDrawing" xmlns:w10="urn:schemas-microsoft-com:office:word" xmlns:w="http://schemas.openxmlformats.org/wordprocessingml/2006/main" xmlns:w14="http://schemas.microsoft.com/office/word/2010/wordml" xmlns:w15="http://schemas.microsoft.com/office/word/2012/wordml" xmlns:w16cex="http://schemas.microsoft.com/office/word/2018/wordml/cex" xmlns:w16cid="http://schemas.microsoft.com/office/word/2016/wordml/cid" xmlns:w16="http://schemas.microsoft.com/office/word/2018/wordml" xmlns:w16du="http://schemas.microsoft.com/office/word/2023/wordml/word16du" xmlns:w16sdtdh="http://schemas.microsoft.com/office/word/2020/wordml/sdtdatahash" xmlns:w16sdtfl="http://schemas.microsoft.com/office/word/2024/wordml/sdtformatlock" xmlns:w16se="http://schemas.microsoft.com/office/word/2015/wordml/symex" xmlns:wpg="http://schemas.microsoft.com/office/word/2010/wordprocessingGroup" xmlns:wpi="http://schemas.microsoft.com/office/word/2010/wordprocessingInk" xmlns:wne="http://schemas.microsoft.com/office/word/2006/wordml" xmlns:wps="http://schemas.microsoft.com/office/word/2010/wordprocessingShape" mc:Ignorable="w14 w15 w16se w16cid w16 w16cex w16sdtdh w16sdtfl w16du wp14">
   <w:endnote w:type="separator" w:id="-1">
     <w:p>
       <w:pPr>
@@ -310,7 +487,7 @@
 </file>
 
 <file path=word/footer1.xml><?xml version="1.0" encoding="utf-8"?>
-<w:ftr xmlns:wpc="http://schemas.microsoft.com/office/word/2010/wordprocessingCanvas" xmlns:cx="http://schemas.microsoft.com/office/drawing/2014/chartex" xmlns:cx1="http://schemas.microsoft.com/office/drawing/2015/9/8/chartex" xmlns:cx2="http://schemas.microsoft.com/office/drawing/2015/10/21/chartex" xmlns:cx3="http://schemas.microsoft.com/office/drawing/2016/5/9/chartex" xmlns:cx4="http://schemas.microsoft.com/office/drawing/2016/5/10/chartex" xmlns:cx5="http://schemas.microsoft.com/office/drawing/2016/5/11/chartex" xmlns:cx6="http://schemas.microsoft.com/office/drawing/2016/5/12/chartex" xmlns:cx7="http://schemas.microsoft.com/office/drawing/2016/5/13/chartex" xmlns:cx8="http://schemas.microsoft.com/office/drawing/2016/5/14/chartex" xmlns:mc="http://schemas.openxmlformats.org/markup-compatibility/2006" xmlns:aink="http://schemas.microsoft.com/office/drawing/2016/ink" xmlns:am3d="http://schemas.microsoft.com/office/drawing/2017/model3d" xmlns:o="urn:schemas-microsoft-com:office:office" xmlns:r="http://schemas.openxmlformats.org/officeDocument/2006/relationships" xmlns:m="http://schemas.openxmlformats.org/officeDocument/2006/math" xmlns:v="urn:schemas-microsoft-com:vml" xmlns:wp14="http://schemas.microsoft.com/office/word/2010/wordprocessingDrawing" xmlns:wp="http://schemas.openxmlformats.org/drawingml/2006/wordprocessingDrawing" xmlns:w10="urn:schemas-microsoft-com:office:word" xmlns:w="http://schemas.openxmlformats.org/wordprocessingml/2006/main" xmlns:w14="http://schemas.microsoft.com/office/word/2010/wordml" xmlns:w15="http://schemas.microsoft.com/office/word/2012/wordml" xmlns:w16cex="http://schemas.microsoft.com/office/word/2018/wordml/cex" xmlns:w16cid="http://schemas.microsoft.com/office/word/2016/wordml/cid" xmlns:w16="http://schemas.microsoft.com/office/word/2018/wordml" xmlns:w16sdtdh="http://schemas.microsoft.com/office/word/2020/wordml/sdtdatahash" xmlns:w16se="http://schemas.microsoft.com/office/word/2015/wordml/symex" xmlns:wpg="http://schemas.microsoft.com/office/word/2010/wordprocessingGroup" xmlns:wpi="http://schemas.microsoft.com/office/word/2010/wordprocessingInk" xmlns:wne="http://schemas.microsoft.com/office/word/2006/wordml" xmlns:wps="http://schemas.microsoft.com/office/word/2010/wordprocessingShape" mc:Ignorable="w14 w15 w16se w16cid w16 w16cex w16sdtdh wp14">
+<w:ftr xmlns:wpc="http://schemas.microsoft.com/office/word/2010/wordprocessingCanvas" xmlns:cx="http://schemas.microsoft.com/office/drawing/2014/chartex" xmlns:cx1="http://schemas.microsoft.com/office/drawing/2015/9/8/chartex" xmlns:cx2="http://schemas.microsoft.com/office/drawing/2015/10/21/chartex" xmlns:cx3="http://schemas.microsoft.com/office/drawing/2016/5/9/chartex" xmlns:cx4="http://schemas.microsoft.com/office/drawing/2016/5/10/chartex" xmlns:cx5="http://schemas.microsoft.com/office/drawing/2016/5/11/chartex" xmlns:cx6="http://schemas.microsoft.com/office/drawing/2016/5/12/chartex" xmlns:cx7="http://schemas.microsoft.com/office/drawing/2016/5/13/chartex" xmlns:cx8="http://schemas.microsoft.com/office/drawing/2016/5/14/chartex" xmlns:mc="http://schemas.openxmlformats.org/markup-compatibility/2006" xmlns:aink="http://schemas.microsoft.com/office/drawing/2016/ink" xmlns:am3d="http://schemas.microsoft.com/office/drawing/2017/model3d" xmlns:o="urn:schemas-microsoft-com:office:office" xmlns:oel="http://schemas.microsoft.com/office/2019/extlst" xmlns:r="http://schemas.openxmlformats.org/officeDocument/2006/relationships" xmlns:m="http://schemas.openxmlformats.org/officeDocument/2006/math" xmlns:v="urn:schemas-microsoft-com:vml" xmlns:wp14="http://schemas.microsoft.com/office/word/2010/wordprocessingDrawing" xmlns:wp="http://schemas.openxmlformats.org/drawingml/2006/wordprocessingDrawing" xmlns:w10="urn:schemas-microsoft-com:office:word" xmlns:w="http://schemas.openxmlformats.org/wordprocessingml/2006/main" xmlns:w14="http://schemas.microsoft.com/office/word/2010/wordml" xmlns:w15="http://schemas.microsoft.com/office/word/2012/wordml" xmlns:w16cex="http://schemas.microsoft.com/office/word/2018/wordml/cex" xmlns:w16cid="http://schemas.microsoft.com/office/word/2016/wordml/cid" xmlns:w16="http://schemas.microsoft.com/office/word/2018/wordml" xmlns:w16du="http://schemas.microsoft.com/office/word/2023/wordml/word16du" xmlns:w16sdtdh="http://schemas.microsoft.com/office/word/2020/wordml/sdtdatahash" xmlns:w16sdtfl="http://schemas.microsoft.com/office/word/2024/wordml/sdtformatlock" xmlns:w16se="http://schemas.microsoft.com/office/word/2015/wordml/symex" xmlns:wpg="http://schemas.microsoft.com/office/word/2010/wordprocessingGroup" xmlns:wpi="http://schemas.microsoft.com/office/word/2010/wordprocessingInk" xmlns:wne="http://schemas.microsoft.com/office/word/2006/wordml" xmlns:wps="http://schemas.microsoft.com/office/word/2010/wordprocessingShape" mc:Ignorable="w14 w15 w16se w16cid w16 w16cex w16sdtdh w16sdtfl w16du wp14">
   <w:sdt>
     <w:sdtPr>
       <w:id w:val="1736660946"/>
@@ -319,11 +496,10 @@
         <w:docPartUnique/>
       </w:docPartObj>
     </w:sdtPr>
-    <w:sdtEndPr/>
     <w:sdtContent>
       <w:p>
         <w:pPr>
-          <w:pStyle w:val="Footer"/>
+          <w:pStyle w:val="affe"/>
           <w:ind w:firstLine="0"/>
           <w:jc w:val="center"/>
           <w:rPr>
@@ -345,7 +521,7 @@
 </file>
 
 <file path=word/footer2.xml><?xml version="1.0" encoding="utf-8"?>
-<w:ftr xmlns:wpc="http://schemas.microsoft.com/office/word/2010/wordprocessingCanvas" xmlns:cx="http://schemas.microsoft.com/office/drawing/2014/chartex" xmlns:cx1="http://schemas.microsoft.com/office/drawing/2015/9/8/chartex" xmlns:cx2="http://schemas.microsoft.com/office/drawing/2015/10/21/chartex" xmlns:cx3="http://schemas.microsoft.com/office/drawing/2016/5/9/chartex" xmlns:cx4="http://schemas.microsoft.com/office/drawing/2016/5/10/chartex" xmlns:cx5="http://schemas.microsoft.com/office/drawing/2016/5/11/chartex" xmlns:cx6="http://schemas.microsoft.com/office/drawing/2016/5/12/chartex" xmlns:cx7="http://schemas.microsoft.com/office/drawing/2016/5/13/chartex" xmlns:cx8="http://schemas.microsoft.com/office/drawing/2016/5/14/chartex" xmlns:mc="http://schemas.openxmlformats.org/markup-compatibility/2006" xmlns:aink="http://schemas.microsoft.com/office/drawing/2016/ink" xmlns:am3d="http://schemas.microsoft.com/office/drawing/2017/model3d" xmlns:o="urn:schemas-microsoft-com:office:office" xmlns:r="http://schemas.openxmlformats.org/officeDocument/2006/relationships" xmlns:m="http://schemas.openxmlformats.org/officeDocument/2006/math" xmlns:v="urn:schemas-microsoft-com:vml" xmlns:wp14="http://schemas.microsoft.com/office/word/2010/wordprocessingDrawing" xmlns:wp="http://schemas.openxmlformats.org/drawingml/2006/wordprocessingDrawing" xmlns:w10="urn:schemas-microsoft-com:office:word" xmlns:w="http://schemas.openxmlformats.org/wordprocessingml/2006/main" xmlns:w14="http://schemas.microsoft.com/office/word/2010/wordml" xmlns:w15="http://schemas.microsoft.com/office/word/2012/wordml" xmlns:w16cex="http://schemas.microsoft.com/office/word/2018/wordml/cex" xmlns:w16cid="http://schemas.microsoft.com/office/word/2016/wordml/cid" xmlns:w16="http://schemas.microsoft.com/office/word/2018/wordml" xmlns:w16sdtdh="http://schemas.microsoft.com/office/word/2020/wordml/sdtdatahash" xmlns:w16se="http://schemas.microsoft.com/office/word/2015/wordml/symex" xmlns:wpg="http://schemas.microsoft.com/office/word/2010/wordprocessingGroup" xmlns:wpi="http://schemas.microsoft.com/office/word/2010/wordprocessingInk" xmlns:wne="http://schemas.microsoft.com/office/word/2006/wordml" xmlns:wps="http://schemas.microsoft.com/office/word/2010/wordprocessingShape" mc:Ignorable="w14 w15 w16se w16cid w16 w16cex w16sdtdh wp14">
+<w:ftr xmlns:wpc="http://schemas.microsoft.com/office/word/2010/wordprocessingCanvas" xmlns:cx="http://schemas.microsoft.com/office/drawing/2014/chartex" xmlns:cx1="http://schemas.microsoft.com/office/drawing/2015/9/8/chartex" xmlns:cx2="http://schemas.microsoft.com/office/drawing/2015/10/21/chartex" xmlns:cx3="http://schemas.microsoft.com/office/drawing/2016/5/9/chartex" xmlns:cx4="http://schemas.microsoft.com/office/drawing/2016/5/10/chartex" xmlns:cx5="http://schemas.microsoft.com/office/drawing/2016/5/11/chartex" xmlns:cx6="http://schemas.microsoft.com/office/drawing/2016/5/12/chartex" xmlns:cx7="http://schemas.microsoft.com/office/drawing/2016/5/13/chartex" xmlns:cx8="http://schemas.microsoft.com/office/drawing/2016/5/14/chartex" xmlns:mc="http://schemas.openxmlformats.org/markup-compatibility/2006" xmlns:aink="http://schemas.microsoft.com/office/drawing/2016/ink" xmlns:am3d="http://schemas.microsoft.com/office/drawing/2017/model3d" xmlns:o="urn:schemas-microsoft-com:office:office" xmlns:oel="http://schemas.microsoft.com/office/2019/extlst" xmlns:r="http://schemas.openxmlformats.org/officeDocument/2006/relationships" xmlns:m="http://schemas.openxmlformats.org/officeDocument/2006/math" xmlns:v="urn:schemas-microsoft-com:vml" xmlns:wp14="http://schemas.microsoft.com/office/word/2010/wordprocessingDrawing" xmlns:wp="http://schemas.openxmlformats.org/drawingml/2006/wordprocessingDrawing" xmlns:w10="urn:schemas-microsoft-com:office:word" xmlns:w="http://schemas.openxmlformats.org/wordprocessingml/2006/main" xmlns:w14="http://schemas.microsoft.com/office/word/2010/wordml" xmlns:w15="http://schemas.microsoft.com/office/word/2012/wordml" xmlns:w16cex="http://schemas.microsoft.com/office/word/2018/wordml/cex" xmlns:w16cid="http://schemas.microsoft.com/office/word/2016/wordml/cid" xmlns:w16="http://schemas.microsoft.com/office/word/2018/wordml" xmlns:w16du="http://schemas.microsoft.com/office/word/2023/wordml/word16du" xmlns:w16sdtdh="http://schemas.microsoft.com/office/word/2020/wordml/sdtdatahash" xmlns:w16sdtfl="http://schemas.microsoft.com/office/word/2024/wordml/sdtformatlock" xmlns:w16se="http://schemas.microsoft.com/office/word/2015/wordml/symex" xmlns:wpg="http://schemas.microsoft.com/office/word/2010/wordprocessingGroup" xmlns:wpi="http://schemas.microsoft.com/office/word/2010/wordprocessingInk" xmlns:wne="http://schemas.microsoft.com/office/word/2006/wordml" xmlns:wps="http://schemas.microsoft.com/office/word/2010/wordprocessingShape" mc:Ignorable="w14 w15 w16se w16cid w16 w16cex w16sdtdh w16sdtfl w16du wp14">
   <w:sdt>
     <w:sdtPr>
       <w:id w:val="-135106021"/>
@@ -354,11 +530,10 @@
         <w:docPartUnique/>
       </w:docPartObj>
     </w:sdtPr>
-    <w:sdtEndPr/>
     <w:sdtContent>
       <w:p>
         <w:pPr>
-          <w:pStyle w:val="Footer"/>
+          <w:pStyle w:val="affe"/>
           <w:ind w:firstLine="0"/>
           <w:jc w:val="center"/>
           <w:rPr>
@@ -415,7 +590,7 @@
 </file>
 
 <file path=word/footnotes.xml><?xml version="1.0" encoding="utf-8"?>
-<w:footnotes xmlns:wpc="http://schemas.microsoft.com/office/word/2010/wordprocessingCanvas" xmlns:cx="http://schemas.microsoft.com/office/drawing/2014/chartex" xmlns:cx1="http://schemas.microsoft.com/office/drawing/2015/9/8/chartex" xmlns:cx2="http://schemas.microsoft.com/office/drawing/2015/10/21/chartex" xmlns:cx3="http://schemas.microsoft.com/office/drawing/2016/5/9/chartex" xmlns:cx4="http://schemas.microsoft.com/office/drawing/2016/5/10/chartex" xmlns:cx5="http://schemas.microsoft.com/office/drawing/2016/5/11/chartex" xmlns:cx6="http://schemas.microsoft.com/office/drawing/2016/5/12/chartex" xmlns:cx7="http://schemas.microsoft.com/office/drawing/2016/5/13/chartex" xmlns:cx8="http://schemas.microsoft.com/office/drawing/2016/5/14/chartex" xmlns:mc="http://schemas.openxmlformats.org/markup-compatibility/2006" xmlns:aink="http://schemas.microsoft.com/office/drawing/2016/ink" xmlns:am3d="http://schemas.microsoft.com/office/drawing/2017/model3d" xmlns:o="urn:schemas-microsoft-com:office:office" xmlns:r="http://schemas.openxmlformats.org/officeDocument/2006/relationships" xmlns:m="http://schemas.openxmlformats.org/officeDocument/2006/math" xmlns:v="urn:schemas-microsoft-com:vml" xmlns:wp14="http://schemas.microsoft.com/office/word/2010/wordprocessingDrawing" xmlns:wp="http://schemas.openxmlformats.org/drawingml/2006/wordprocessingDrawing" xmlns:w10="urn:schemas-microsoft-com:office:word" xmlns:w="http://schemas.openxmlformats.org/wordprocessingml/2006/main" xmlns:w14="http://schemas.microsoft.com/office/word/2010/wordml" xmlns:w15="http://schemas.microsoft.com/office/word/2012/wordml" xmlns:w16cex="http://schemas.microsoft.com/office/word/2018/wordml/cex" xmlns:w16cid="http://schemas.microsoft.com/office/word/2016/wordml/cid" xmlns:w16="http://schemas.microsoft.com/office/word/2018/wordml" xmlns:w16sdtdh="http://schemas.microsoft.com/office/word/2020/wordml/sdtdatahash" xmlns:w16se="http://schemas.microsoft.com/office/word/2015/wordml/symex" xmlns:wpg="http://schemas.microsoft.com/office/word/2010/wordprocessingGroup" xmlns:wpi="http://schemas.microsoft.com/office/word/2010/wordprocessingInk" xmlns:wne="http://schemas.microsoft.com/office/word/2006/wordml" xmlns:wps="http://schemas.microsoft.com/office/word/2010/wordprocessingShape" mc:Ignorable="w14 w15 w16se w16cid w16 w16cex w16sdtdh wp14">
+<w:footnotes xmlns:wpc="http://schemas.microsoft.com/office/word/2010/wordprocessingCanvas" xmlns:cx="http://schemas.microsoft.com/office/drawing/2014/chartex" xmlns:cx1="http://schemas.microsoft.com/office/drawing/2015/9/8/chartex" xmlns:cx2="http://schemas.microsoft.com/office/drawing/2015/10/21/chartex" xmlns:cx3="http://schemas.microsoft.com/office/drawing/2016/5/9/chartex" xmlns:cx4="http://schemas.microsoft.com/office/drawing/2016/5/10/chartex" xmlns:cx5="http://schemas.microsoft.com/office/drawing/2016/5/11/chartex" xmlns:cx6="http://schemas.microsoft.com/office/drawing/2016/5/12/chartex" xmlns:cx7="http://schemas.microsoft.com/office/drawing/2016/5/13/chartex" xmlns:cx8="http://schemas.microsoft.com/office/drawing/2016/5/14/chartex" xmlns:mc="http://schemas.openxmlformats.org/markup-compatibility/2006" xmlns:aink="http://schemas.microsoft.com/office/drawing/2016/ink" xmlns:am3d="http://schemas.microsoft.com/office/drawing/2017/model3d" xmlns:o="urn:schemas-microsoft-com:office:office" xmlns:oel="http://schemas.microsoft.com/office/2019/extlst" xmlns:r="http://schemas.openxmlformats.org/officeDocument/2006/relationships" xmlns:m="http://schemas.openxmlformats.org/officeDocument/2006/math" xmlns:v="urn:schemas-microsoft-com:vml" xmlns:wp14="http://schemas.microsoft.com/office/word/2010/wordprocessingDrawing" xmlns:wp="http://schemas.openxmlformats.org/drawingml/2006/wordprocessingDrawing" xmlns:w10="urn:schemas-microsoft-com:office:word" xmlns:w="http://schemas.openxmlformats.org/wordprocessingml/2006/main" xmlns:w14="http://schemas.microsoft.com/office/word/2010/wordml" xmlns:w15="http://schemas.microsoft.com/office/word/2012/wordml" xmlns:w16cex="http://schemas.microsoft.com/office/word/2018/wordml/cex" xmlns:w16cid="http://schemas.microsoft.com/office/word/2016/wordml/cid" xmlns:w16="http://schemas.microsoft.com/office/word/2018/wordml" xmlns:w16du="http://schemas.microsoft.com/office/word/2023/wordml/word16du" xmlns:w16sdtdh="http://schemas.microsoft.com/office/word/2020/wordml/sdtdatahash" xmlns:w16sdtfl="http://schemas.microsoft.com/office/word/2024/wordml/sdtformatlock" xmlns:w16se="http://schemas.microsoft.com/office/word/2015/wordml/symex" xmlns:wpg="http://schemas.microsoft.com/office/word/2010/wordprocessingGroup" xmlns:wpi="http://schemas.microsoft.com/office/word/2010/wordprocessingInk" xmlns:wne="http://schemas.microsoft.com/office/word/2006/wordml" xmlns:wps="http://schemas.microsoft.com/office/word/2010/wordprocessingShape" mc:Ignorable="w14 w15 w16se w16cid w16 w16cex w16sdtdh w16sdtfl w16du wp14">
   <w:footnote w:type="separator" w:id="-1">
     <w:p>
       <w:pPr>
@@ -440,7 +615,7 @@
 </file>
 
 <file path=word/numbering.xml><?xml version="1.0" encoding="utf-8"?>
-<w:numbering xmlns:wpc="http://schemas.microsoft.com/office/word/2010/wordprocessingCanvas" xmlns:cx="http://schemas.microsoft.com/office/drawing/2014/chartex" xmlns:cx1="http://schemas.microsoft.com/office/drawing/2015/9/8/chartex" xmlns:cx2="http://schemas.microsoft.com/office/drawing/2015/10/21/chartex" xmlns:cx3="http://schemas.microsoft.com/office/drawing/2016/5/9/chartex" xmlns:cx4="http://schemas.microsoft.com/office/drawing/2016/5/10/chartex" xmlns:cx5="http://schemas.microsoft.com/office/drawing/2016/5/11/chartex" xmlns:cx6="http://schemas.microsoft.com/office/drawing/2016/5/12/chartex" xmlns:cx7="http://schemas.microsoft.com/office/drawing/2016/5/13/chartex" xmlns:cx8="http://schemas.microsoft.com/office/drawing/2016/5/14/chartex" xmlns:mc="http://schemas.openxmlformats.org/markup-compatibility/2006" xmlns:aink="http://schemas.microsoft.com/office/drawing/2016/ink" xmlns:am3d="http://schemas.microsoft.com/office/drawing/2017/model3d" xmlns:o="urn:schemas-microsoft-com:office:office" xmlns:r="http://schemas.openxmlformats.org/officeDocument/2006/relationships" xmlns:m="http://schemas.openxmlformats.org/officeDocument/2006/math" xmlns:v="urn:schemas-microsoft-com:vml" xmlns:wp14="http://schemas.microsoft.com/office/word/2010/wordprocessingDrawing" xmlns:wp="http://schemas.openxmlformats.org/drawingml/2006/wordprocessingDrawing" xmlns:w10="urn:schemas-microsoft-com:office:word" xmlns:w="http://schemas.openxmlformats.org/wordprocessingml/2006/main" xmlns:w14="http://schemas.microsoft.com/office/word/2010/wordml" xmlns:w15="http://schemas.microsoft.com/office/word/2012/wordml" xmlns:w16cex="http://schemas.microsoft.com/office/word/2018/wordml/cex" xmlns:w16cid="http://schemas.microsoft.com/office/word/2016/wordml/cid" xmlns:w16="http://schemas.microsoft.com/office/word/2018/wordml" xmlns:w16sdtdh="http://schemas.microsoft.com/office/word/2020/wordml/sdtdatahash" xmlns:w16se="http://schemas.microsoft.com/office/word/2015/wordml/symex" xmlns:wpg="http://schemas.microsoft.com/office/word/2010/wordprocessingGroup" xmlns:wpi="http://schemas.microsoft.com/office/word/2010/wordprocessingInk" xmlns:wne="http://schemas.microsoft.com/office/word/2006/wordml" xmlns:wps="http://schemas.microsoft.com/office/word/2010/wordprocessingShape" mc:Ignorable="w14 w15 w16se w16cid w16 w16cex w16sdtdh wp14">
+<w:numbering xmlns:wpc="http://schemas.microsoft.com/office/word/2010/wordprocessingCanvas" xmlns:cx="http://schemas.microsoft.com/office/drawing/2014/chartex" xmlns:cx1="http://schemas.microsoft.com/office/drawing/2015/9/8/chartex" xmlns:cx2="http://schemas.microsoft.com/office/drawing/2015/10/21/chartex" xmlns:cx3="http://schemas.microsoft.com/office/drawing/2016/5/9/chartex" xmlns:cx4="http://schemas.microsoft.com/office/drawing/2016/5/10/chartex" xmlns:cx5="http://schemas.microsoft.com/office/drawing/2016/5/11/chartex" xmlns:cx6="http://schemas.microsoft.com/office/drawing/2016/5/12/chartex" xmlns:cx7="http://schemas.microsoft.com/office/drawing/2016/5/13/chartex" xmlns:cx8="http://schemas.microsoft.com/office/drawing/2016/5/14/chartex" xmlns:mc="http://schemas.openxmlformats.org/markup-compatibility/2006" xmlns:aink="http://schemas.microsoft.com/office/drawing/2016/ink" xmlns:am3d="http://schemas.microsoft.com/office/drawing/2017/model3d" xmlns:o="urn:schemas-microsoft-com:office:office" xmlns:oel="http://schemas.microsoft.com/office/2019/extlst" xmlns:r="http://schemas.openxmlformats.org/officeDocument/2006/relationships" xmlns:m="http://schemas.openxmlformats.org/officeDocument/2006/math" xmlns:v="urn:schemas-microsoft-com:vml" xmlns:wp14="http://schemas.microsoft.com/office/word/2010/wordprocessingDrawing" xmlns:wp="http://schemas.openxmlformats.org/drawingml/2006/wordprocessingDrawing" xmlns:w10="urn:schemas-microsoft-com:office:word" xmlns:w="http://schemas.openxmlformats.org/wordprocessingml/2006/main" xmlns:w14="http://schemas.microsoft.com/office/word/2010/wordml" xmlns:w15="http://schemas.microsoft.com/office/word/2012/wordml" xmlns:w16cex="http://schemas.microsoft.com/office/word/2018/wordml/cex" xmlns:w16cid="http://schemas.microsoft.com/office/word/2016/wordml/cid" xmlns:w16="http://schemas.microsoft.com/office/word/2018/wordml" xmlns:w16du="http://schemas.microsoft.com/office/word/2023/wordml/word16du" xmlns:w16sdtdh="http://schemas.microsoft.com/office/word/2020/wordml/sdtdatahash" xmlns:w16sdtfl="http://schemas.microsoft.com/office/word/2024/wordml/sdtformatlock" xmlns:w16se="http://schemas.microsoft.com/office/word/2015/wordml/symex" xmlns:wpg="http://schemas.microsoft.com/office/word/2010/wordprocessingGroup" xmlns:wpi="http://schemas.microsoft.com/office/word/2010/wordprocessingInk" xmlns:wne="http://schemas.microsoft.com/office/word/2006/wordml" xmlns:wps="http://schemas.microsoft.com/office/word/2010/wordprocessingShape" mc:Ignorable="w14 w15 w16se w16cid w16 w16cex w16sdtdh w16sdtfl w16du wp14">
   <w:abstractNum w:abstractNumId="0" w15:restartNumberingAfterBreak="0">
     <w:nsid w:val="0C170339"/>
     <w:multiLevelType w:val="hybridMultilevel"/>
@@ -1531,6 +1706,155 @@
     </w:lvl>
   </w:abstractNum>
   <w:abstractNum w:abstractNumId="11" w15:restartNumberingAfterBreak="0">
+    <w:nsid w:val="52CF1CD1"/>
+    <w:multiLevelType w:val="multilevel"/>
+    <w:tmpl w:val="48AE9526"/>
+    <w:lvl w:ilvl="0">
+      <w:start w:val="1"/>
+      <w:numFmt w:val="bullet"/>
+      <w:lvlText w:val=""/>
+      <w:lvlJc w:val="left"/>
+      <w:pPr>
+        <w:tabs>
+          <w:tab w:val="num" w:pos="720"/>
+        </w:tabs>
+        <w:ind w:left="720" w:hanging="360"/>
+      </w:pPr>
+      <w:rPr>
+        <w:rFonts w:ascii="Symbol" w:hAnsi="Symbol" w:hint="default"/>
+        <w:sz w:val="20"/>
+      </w:rPr>
+    </w:lvl>
+    <w:lvl w:ilvl="1" w:tentative="1">
+      <w:start w:val="1"/>
+      <w:numFmt w:val="bullet"/>
+      <w:lvlText w:val=""/>
+      <w:lvlJc w:val="left"/>
+      <w:pPr>
+        <w:tabs>
+          <w:tab w:val="num" w:pos="1440"/>
+        </w:tabs>
+        <w:ind w:left="1440" w:hanging="360"/>
+      </w:pPr>
+      <w:rPr>
+        <w:rFonts w:ascii="Symbol" w:hAnsi="Symbol" w:hint="default"/>
+        <w:sz w:val="20"/>
+      </w:rPr>
+    </w:lvl>
+    <w:lvl w:ilvl="2" w:tentative="1">
+      <w:start w:val="1"/>
+      <w:numFmt w:val="bullet"/>
+      <w:lvlText w:val=""/>
+      <w:lvlJc w:val="left"/>
+      <w:pPr>
+        <w:tabs>
+          <w:tab w:val="num" w:pos="2160"/>
+        </w:tabs>
+        <w:ind w:left="2160" w:hanging="360"/>
+      </w:pPr>
+      <w:rPr>
+        <w:rFonts w:ascii="Symbol" w:hAnsi="Symbol" w:hint="default"/>
+        <w:sz w:val="20"/>
+      </w:rPr>
+    </w:lvl>
+    <w:lvl w:ilvl="3" w:tentative="1">
+      <w:start w:val="1"/>
+      <w:numFmt w:val="bullet"/>
+      <w:lvlText w:val=""/>
+      <w:lvlJc w:val="left"/>
+      <w:pPr>
+        <w:tabs>
+          <w:tab w:val="num" w:pos="2880"/>
+        </w:tabs>
+        <w:ind w:left="2880" w:hanging="360"/>
+      </w:pPr>
+      <w:rPr>
+        <w:rFonts w:ascii="Symbol" w:hAnsi="Symbol" w:hint="default"/>
+        <w:sz w:val="20"/>
+      </w:rPr>
+    </w:lvl>
+    <w:lvl w:ilvl="4" w:tentative="1">
+      <w:start w:val="1"/>
+      <w:numFmt w:val="bullet"/>
+      <w:lvlText w:val=""/>
+      <w:lvlJc w:val="left"/>
+      <w:pPr>
+        <w:tabs>
+          <w:tab w:val="num" w:pos="3600"/>
+        </w:tabs>
+        <w:ind w:left="3600" w:hanging="360"/>
+      </w:pPr>
+      <w:rPr>
+        <w:rFonts w:ascii="Symbol" w:hAnsi="Symbol" w:hint="default"/>
+        <w:sz w:val="20"/>
+      </w:rPr>
+    </w:lvl>
+    <w:lvl w:ilvl="5" w:tentative="1">
+      <w:start w:val="1"/>
+      <w:numFmt w:val="bullet"/>
+      <w:lvlText w:val=""/>
+      <w:lvlJc w:val="left"/>
+      <w:pPr>
+        <w:tabs>
+          <w:tab w:val="num" w:pos="4320"/>
+        </w:tabs>
+        <w:ind w:left="4320" w:hanging="360"/>
+      </w:pPr>
+      <w:rPr>
+        <w:rFonts w:ascii="Symbol" w:hAnsi="Symbol" w:hint="default"/>
+        <w:sz w:val="20"/>
+      </w:rPr>
+    </w:lvl>
+    <w:lvl w:ilvl="6" w:tentative="1">
+      <w:start w:val="1"/>
+      <w:numFmt w:val="bullet"/>
+      <w:lvlText w:val=""/>
+      <w:lvlJc w:val="left"/>
+      <w:pPr>
+        <w:tabs>
+          <w:tab w:val="num" w:pos="5040"/>
+        </w:tabs>
+        <w:ind w:left="5040" w:hanging="360"/>
+      </w:pPr>
+      <w:rPr>
+        <w:rFonts w:ascii="Symbol" w:hAnsi="Symbol" w:hint="default"/>
+        <w:sz w:val="20"/>
+      </w:rPr>
+    </w:lvl>
+    <w:lvl w:ilvl="7" w:tentative="1">
+      <w:start w:val="1"/>
+      <w:numFmt w:val="bullet"/>
+      <w:lvlText w:val=""/>
+      <w:lvlJc w:val="left"/>
+      <w:pPr>
+        <w:tabs>
+          <w:tab w:val="num" w:pos="5760"/>
+        </w:tabs>
+        <w:ind w:left="5760" w:hanging="360"/>
+      </w:pPr>
+      <w:rPr>
+        <w:rFonts w:ascii="Symbol" w:hAnsi="Symbol" w:hint="default"/>
+        <w:sz w:val="20"/>
+      </w:rPr>
+    </w:lvl>
+    <w:lvl w:ilvl="8" w:tentative="1">
+      <w:start w:val="1"/>
+      <w:numFmt w:val="bullet"/>
+      <w:lvlText w:val=""/>
+      <w:lvlJc w:val="left"/>
+      <w:pPr>
+        <w:tabs>
+          <w:tab w:val="num" w:pos="6480"/>
+        </w:tabs>
+        <w:ind w:left="6480" w:hanging="360"/>
+      </w:pPr>
+      <w:rPr>
+        <w:rFonts w:ascii="Symbol" w:hAnsi="Symbol" w:hint="default"/>
+        <w:sz w:val="20"/>
+      </w:rPr>
+    </w:lvl>
+  </w:abstractNum>
+  <w:abstractNum w:abstractNumId="12" w15:restartNumberingAfterBreak="0">
     <w:nsid w:val="5A3B5F44"/>
     <w:multiLevelType w:val="hybridMultilevel"/>
     <w:tmpl w:val="DCC630C6"/>
@@ -1619,7 +1943,7 @@
       </w:pPr>
     </w:lvl>
   </w:abstractNum>
-  <w:abstractNum w:abstractNumId="12" w15:restartNumberingAfterBreak="0">
+  <w:abstractNum w:abstractNumId="13" w15:restartNumberingAfterBreak="0">
     <w:nsid w:val="6AB74087"/>
     <w:multiLevelType w:val="hybridMultilevel"/>
     <w:tmpl w:val="7840B132"/>
@@ -1733,7 +2057,7 @@
       </w:rPr>
     </w:lvl>
   </w:abstractNum>
-  <w:abstractNum w:abstractNumId="13" w15:restartNumberingAfterBreak="0">
+  <w:abstractNum w:abstractNumId="14" w15:restartNumberingAfterBreak="0">
     <w:nsid w:val="6AFF18BC"/>
     <w:multiLevelType w:val="multilevel"/>
     <w:tmpl w:val="18DAC5E6"/>
@@ -1882,7 +2206,7 @@
       </w:rPr>
     </w:lvl>
   </w:abstractNum>
-  <w:abstractNum w:abstractNumId="14" w15:restartNumberingAfterBreak="0">
+  <w:abstractNum w:abstractNumId="15" w15:restartNumberingAfterBreak="0">
     <w:nsid w:val="75DB3297"/>
     <w:multiLevelType w:val="hybridMultilevel"/>
     <w:tmpl w:val="214E1098"/>
@@ -1971,7 +2295,7 @@
       </w:pPr>
     </w:lvl>
   </w:abstractNum>
-  <w:abstractNum w:abstractNumId="15" w15:restartNumberingAfterBreak="0">
+  <w:abstractNum w:abstractNumId="16" w15:restartNumberingAfterBreak="0">
     <w:nsid w:val="7EEE526A"/>
     <w:multiLevelType w:val="hybridMultilevel"/>
     <w:tmpl w:val="DC0A08AA"/>
@@ -2084,62 +2408,68 @@
       </w:rPr>
     </w:lvl>
   </w:abstractNum>
-  <w:num w:numId="1">
+  <w:num w:numId="1" w16cid:durableId="142352169">
+    <w:abstractNumId w:val="16"/>
+  </w:num>
+  <w:num w:numId="2" w16cid:durableId="1316030282">
+    <w:abstractNumId w:val="16"/>
+  </w:num>
+  <w:num w:numId="3" w16cid:durableId="1886601059">
+    <w:abstractNumId w:val="13"/>
+  </w:num>
+  <w:num w:numId="4" w16cid:durableId="166797838">
+    <w:abstractNumId w:val="10"/>
+  </w:num>
+  <w:num w:numId="5" w16cid:durableId="2003894483">
+    <w:abstractNumId w:val="4"/>
+  </w:num>
+  <w:num w:numId="6" w16cid:durableId="574051581">
+    <w:abstractNumId w:val="7"/>
+  </w:num>
+  <w:num w:numId="7" w16cid:durableId="88238106">
+    <w:abstractNumId w:val="8"/>
+  </w:num>
+  <w:num w:numId="8" w16cid:durableId="1949968929">
+    <w:abstractNumId w:val="5"/>
+  </w:num>
+  <w:num w:numId="9" w16cid:durableId="1129081339">
     <w:abstractNumId w:val="15"/>
   </w:num>
-  <w:num w:numId="2">
-    <w:abstractNumId w:val="15"/>
+  <w:num w:numId="10" w16cid:durableId="8339056">
+    <w:abstractNumId w:val="1"/>
   </w:num>
-  <w:num w:numId="3">
+  <w:num w:numId="11" w16cid:durableId="819082980">
+    <w:abstractNumId w:val="2"/>
+  </w:num>
+  <w:num w:numId="12" w16cid:durableId="201555803">
+    <w:abstractNumId w:val="6"/>
+  </w:num>
+  <w:num w:numId="13" w16cid:durableId="1271087221">
     <w:abstractNumId w:val="12"/>
   </w:num>
-  <w:num w:numId="4">
-    <w:abstractNumId w:val="10"/>
+  <w:num w:numId="14" w16cid:durableId="1024137306">
+    <w:abstractNumId w:val="0"/>
   </w:num>
-  <w:num w:numId="5">
-    <w:abstractNumId w:val="4"/>
-  </w:num>
-  <w:num w:numId="6">
-    <w:abstractNumId w:val="7"/>
-  </w:num>
-  <w:num w:numId="7">
-    <w:abstractNumId w:val="8"/>
-  </w:num>
-  <w:num w:numId="8">
-    <w:abstractNumId w:val="5"/>
-  </w:num>
-  <w:num w:numId="9">
+  <w:num w:numId="15" w16cid:durableId="2093967772">
     <w:abstractNumId w:val="14"/>
   </w:num>
-  <w:num w:numId="10">
-    <w:abstractNumId w:val="1"/>
-  </w:num>
-  <w:num w:numId="11">
-    <w:abstractNumId w:val="2"/>
-  </w:num>
-  <w:num w:numId="12">
-    <w:abstractNumId w:val="6"/>
-  </w:num>
-  <w:num w:numId="13">
-    <w:abstractNumId w:val="11"/>
-  </w:num>
-  <w:num w:numId="14">
-    <w:abstractNumId w:val="0"/>
-  </w:num>
-  <w:num w:numId="15">
-    <w:abstractNumId w:val="13"/>
-  </w:num>
-  <w:num w:numId="16">
+  <w:num w:numId="16" w16cid:durableId="1430852013">
     <w:abstractNumId w:val="3"/>
   </w:num>
-  <w:num w:numId="17">
+  <w:num w:numId="17" w16cid:durableId="489912130">
     <w:abstractNumId w:val="9"/>
+  </w:num>
+  <w:num w:numId="18" w16cid:durableId="632175602">
+    <w:abstractNumId w:val="11"/>
+    <w:lvlOverride w:ilvl="0">
+      <w:startOverride w:val="2"/>
+    </w:lvlOverride>
   </w:num>
 </w:numbering>
 </file>
 
 <file path=word/styles.xml><?xml version="1.0" encoding="utf-8"?>
-<w:styles xmlns:mc="http://schemas.openxmlformats.org/markup-compatibility/2006" xmlns:r="http://schemas.openxmlformats.org/officeDocument/2006/relationships" xmlns:w="http://schemas.openxmlformats.org/wordprocessingml/2006/main" xmlns:w14="http://schemas.microsoft.com/office/word/2010/wordml" xmlns:w15="http://schemas.microsoft.com/office/word/2012/wordml" xmlns:w16cex="http://schemas.microsoft.com/office/word/2018/wordml/cex" xmlns:w16cid="http://schemas.microsoft.com/office/word/2016/wordml/cid" xmlns:w16="http://schemas.microsoft.com/office/word/2018/wordml" xmlns:w16sdtdh="http://schemas.microsoft.com/office/word/2020/wordml/sdtdatahash" xmlns:w16se="http://schemas.microsoft.com/office/word/2015/wordml/symex" mc:Ignorable="w14 w15 w16se w16cid w16 w16cex w16sdtdh">
+<w:styles xmlns:mc="http://schemas.openxmlformats.org/markup-compatibility/2006" xmlns:r="http://schemas.openxmlformats.org/officeDocument/2006/relationships" xmlns:w="http://schemas.openxmlformats.org/wordprocessingml/2006/main" xmlns:w14="http://schemas.microsoft.com/office/word/2010/wordml" xmlns:w15="http://schemas.microsoft.com/office/word/2012/wordml" xmlns:w16cex="http://schemas.microsoft.com/office/word/2018/wordml/cex" xmlns:w16cid="http://schemas.microsoft.com/office/word/2016/wordml/cid" xmlns:w16="http://schemas.microsoft.com/office/word/2018/wordml" xmlns:w16du="http://schemas.microsoft.com/office/word/2023/wordml/word16du" xmlns:w16sdtdh="http://schemas.microsoft.com/office/word/2020/wordml/sdtdatahash" xmlns:w16sdtfl="http://schemas.microsoft.com/office/word/2024/wordml/sdtformatlock" xmlns:w16se="http://schemas.microsoft.com/office/word/2015/wordml/symex" mc:Ignorable="w14 w15 w16se w16cid w16 w16cex w16sdtdh w16sdtfl w16du">
   <w:docDefaults>
     <w:rPrDefault>
       <w:rPr>
@@ -2533,7 +2863,7 @@
     <w:lsdException w:name="Unresolved Mention" w:semiHidden="1" w:unhideWhenUsed="1"/>
     <w:lsdException w:name="Smart Link" w:semiHidden="1" w:unhideWhenUsed="1"/>
   </w:latentStyles>
-  <w:style w:type="paragraph" w:default="1" w:styleId="Normal">
+  <w:style w:type="paragraph" w:default="1" w:styleId="a1">
     <w:name w:val="Normal"/>
     <w:qFormat/>
     <w:pPr>
@@ -2546,11 +2876,11 @@
       <w:sz w:val="28"/>
     </w:rPr>
   </w:style>
-  <w:style w:type="paragraph" w:styleId="Heading1">
+  <w:style w:type="paragraph" w:styleId="1">
     <w:name w:val="heading 1"/>
-    <w:basedOn w:val="Normal"/>
-    <w:next w:val="Normal"/>
-    <w:link w:val="Heading1Char1"/>
+    <w:basedOn w:val="a1"/>
+    <w:next w:val="a1"/>
+    <w:link w:val="10"/>
     <w:uiPriority w:val="9"/>
     <w:qFormat/>
     <w:pPr>
@@ -2567,11 +2897,11 @@
       <w:szCs w:val="32"/>
     </w:rPr>
   </w:style>
-  <w:style w:type="paragraph" w:styleId="Heading2">
+  <w:style w:type="paragraph" w:styleId="2">
     <w:name w:val="heading 2"/>
-    <w:basedOn w:val="Normal"/>
-    <w:next w:val="Normal"/>
-    <w:link w:val="Heading2Char1"/>
+    <w:basedOn w:val="a1"/>
+    <w:next w:val="a1"/>
+    <w:link w:val="20"/>
     <w:uiPriority w:val="9"/>
     <w:unhideWhenUsed/>
     <w:qFormat/>
@@ -2588,11 +2918,11 @@
       <w:szCs w:val="26"/>
     </w:rPr>
   </w:style>
-  <w:style w:type="paragraph" w:styleId="Heading3">
+  <w:style w:type="paragraph" w:styleId="3">
     <w:name w:val="heading 3"/>
-    <w:basedOn w:val="Normal"/>
-    <w:next w:val="Normal"/>
-    <w:link w:val="Heading3Char1"/>
+    <w:basedOn w:val="a1"/>
+    <w:next w:val="a1"/>
+    <w:link w:val="30"/>
     <w:uiPriority w:val="9"/>
     <w:unhideWhenUsed/>
     <w:qFormat/>
@@ -2609,11 +2939,11 @@
       <w:szCs w:val="28"/>
     </w:rPr>
   </w:style>
-  <w:style w:type="paragraph" w:styleId="Heading4">
+  <w:style w:type="paragraph" w:styleId="4">
     <w:name w:val="heading 4"/>
-    <w:basedOn w:val="Normal"/>
-    <w:next w:val="Normal"/>
-    <w:link w:val="Heading4Char1"/>
+    <w:basedOn w:val="a1"/>
+    <w:next w:val="a1"/>
+    <w:link w:val="40"/>
     <w:uiPriority w:val="9"/>
     <w:unhideWhenUsed/>
     <w:pPr>
@@ -2629,11 +2959,11 @@
       <w:color w:val="2F5496" w:themeColor="accent1" w:themeShade="BF"/>
     </w:rPr>
   </w:style>
-  <w:style w:type="paragraph" w:styleId="Heading5">
+  <w:style w:type="paragraph" w:styleId="5">
     <w:name w:val="heading 5"/>
-    <w:basedOn w:val="Normal"/>
-    <w:next w:val="Normal"/>
-    <w:link w:val="Heading5Char"/>
+    <w:basedOn w:val="a1"/>
+    <w:next w:val="a1"/>
+    <w:link w:val="50"/>
     <w:uiPriority w:val="9"/>
     <w:unhideWhenUsed/>
     <w:qFormat/>
@@ -2651,11 +2981,11 @@
       <w:szCs w:val="24"/>
     </w:rPr>
   </w:style>
-  <w:style w:type="paragraph" w:styleId="Heading6">
+  <w:style w:type="paragraph" w:styleId="6">
     <w:name w:val="heading 6"/>
-    <w:basedOn w:val="Normal"/>
-    <w:next w:val="Normal"/>
-    <w:link w:val="Heading6Char"/>
+    <w:basedOn w:val="a1"/>
+    <w:next w:val="a1"/>
+    <w:link w:val="60"/>
     <w:uiPriority w:val="9"/>
     <w:unhideWhenUsed/>
     <w:qFormat/>
@@ -2672,11 +3002,11 @@
       <w:sz w:val="22"/>
     </w:rPr>
   </w:style>
-  <w:style w:type="paragraph" w:styleId="Heading7">
+  <w:style w:type="paragraph" w:styleId="7">
     <w:name w:val="heading 7"/>
-    <w:basedOn w:val="Normal"/>
-    <w:next w:val="Normal"/>
-    <w:link w:val="Heading7Char"/>
+    <w:basedOn w:val="a1"/>
+    <w:next w:val="a1"/>
+    <w:link w:val="70"/>
     <w:uiPriority w:val="9"/>
     <w:unhideWhenUsed/>
     <w:qFormat/>
@@ -2695,11 +3025,11 @@
       <w:sz w:val="22"/>
     </w:rPr>
   </w:style>
-  <w:style w:type="paragraph" w:styleId="Heading8">
+  <w:style w:type="paragraph" w:styleId="8">
     <w:name w:val="heading 8"/>
-    <w:basedOn w:val="Normal"/>
-    <w:next w:val="Normal"/>
-    <w:link w:val="Heading8Char"/>
+    <w:basedOn w:val="a1"/>
+    <w:next w:val="a1"/>
+    <w:link w:val="80"/>
     <w:uiPriority w:val="9"/>
     <w:unhideWhenUsed/>
     <w:qFormat/>
@@ -2716,11 +3046,11 @@
       <w:sz w:val="22"/>
     </w:rPr>
   </w:style>
-  <w:style w:type="paragraph" w:styleId="Heading9">
+  <w:style w:type="paragraph" w:styleId="9">
     <w:name w:val="heading 9"/>
-    <w:basedOn w:val="Normal"/>
-    <w:next w:val="Normal"/>
-    <w:link w:val="Heading9Char"/>
+    <w:basedOn w:val="a1"/>
+    <w:next w:val="a1"/>
+    <w:link w:val="90"/>
     <w:uiPriority w:val="9"/>
     <w:unhideWhenUsed/>
     <w:qFormat/>
@@ -2738,13 +3068,13 @@
       <w:szCs w:val="21"/>
     </w:rPr>
   </w:style>
-  <w:style w:type="character" w:default="1" w:styleId="DefaultParagraphFont">
+  <w:style w:type="character" w:default="1" w:styleId="a2">
     <w:name w:val="Default Paragraph Font"/>
     <w:uiPriority w:val="1"/>
     <w:semiHidden/>
     <w:unhideWhenUsed/>
   </w:style>
-  <w:style w:type="table" w:default="1" w:styleId="TableNormal">
+  <w:style w:type="table" w:default="1" w:styleId="a3">
     <w:name w:val="Normal Table"/>
     <w:uiPriority w:val="99"/>
     <w:semiHidden/>
@@ -2759,7 +3089,7 @@
       </w:tblCellMar>
     </w:tblPr>
   </w:style>
-  <w:style w:type="numbering" w:default="1" w:styleId="NoList">
+  <w:style w:type="numbering" w:default="1" w:styleId="a4">
     <w:name w:val="No List"/>
     <w:uiPriority w:val="99"/>
     <w:semiHidden/>
@@ -2767,7 +3097,7 @@
   </w:style>
   <w:style w:type="character" w:customStyle="1" w:styleId="Heading1Char">
     <w:name w:val="Heading 1 Char"/>
-    <w:basedOn w:val="DefaultParagraphFont"/>
+    <w:basedOn w:val="a2"/>
     <w:uiPriority w:val="9"/>
     <w:rPr>
       <w:rFonts w:ascii="Arial" w:eastAsia="Arial" w:hAnsi="Arial" w:cs="Arial"/>
@@ -2777,7 +3107,7 @@
   </w:style>
   <w:style w:type="character" w:customStyle="1" w:styleId="Heading2Char">
     <w:name w:val="Heading 2 Char"/>
-    <w:basedOn w:val="DefaultParagraphFont"/>
+    <w:basedOn w:val="a2"/>
     <w:uiPriority w:val="9"/>
     <w:rPr>
       <w:rFonts w:ascii="Arial" w:eastAsia="Arial" w:hAnsi="Arial" w:cs="Arial"/>
@@ -2786,7 +3116,7 @@
   </w:style>
   <w:style w:type="character" w:customStyle="1" w:styleId="Heading3Char">
     <w:name w:val="Heading 3 Char"/>
-    <w:basedOn w:val="DefaultParagraphFont"/>
+    <w:basedOn w:val="a2"/>
     <w:uiPriority w:val="9"/>
     <w:rPr>
       <w:rFonts w:ascii="Arial" w:eastAsia="Arial" w:hAnsi="Arial" w:cs="Arial"/>
@@ -2796,7 +3126,7 @@
   </w:style>
   <w:style w:type="character" w:customStyle="1" w:styleId="Heading4Char">
     <w:name w:val="Heading 4 Char"/>
-    <w:basedOn w:val="DefaultParagraphFont"/>
+    <w:basedOn w:val="a2"/>
     <w:uiPriority w:val="9"/>
     <w:rPr>
       <w:rFonts w:ascii="Arial" w:eastAsia="Arial" w:hAnsi="Arial" w:cs="Arial"/>
@@ -2806,10 +3136,10 @@
       <w:szCs w:val="26"/>
     </w:rPr>
   </w:style>
-  <w:style w:type="character" w:customStyle="1" w:styleId="Heading5Char">
-    <w:name w:val="Heading 5 Char"/>
-    <w:basedOn w:val="DefaultParagraphFont"/>
-    <w:link w:val="Heading5"/>
+  <w:style w:type="character" w:customStyle="1" w:styleId="50">
+    <w:name w:val="Заголовок 5 Знак"/>
+    <w:basedOn w:val="a2"/>
+    <w:link w:val="5"/>
     <w:uiPriority w:val="9"/>
     <w:rPr>
       <w:rFonts w:ascii="Arial" w:eastAsia="Arial" w:hAnsi="Arial" w:cs="Arial"/>
@@ -2819,10 +3149,10 @@
       <w:szCs w:val="24"/>
     </w:rPr>
   </w:style>
-  <w:style w:type="character" w:customStyle="1" w:styleId="Heading6Char">
-    <w:name w:val="Heading 6 Char"/>
-    <w:basedOn w:val="DefaultParagraphFont"/>
-    <w:link w:val="Heading6"/>
+  <w:style w:type="character" w:customStyle="1" w:styleId="60">
+    <w:name w:val="Заголовок 6 Знак"/>
+    <w:basedOn w:val="a2"/>
+    <w:link w:val="6"/>
     <w:uiPriority w:val="9"/>
     <w:rPr>
       <w:rFonts w:ascii="Arial" w:eastAsia="Arial" w:hAnsi="Arial" w:cs="Arial"/>
@@ -2832,10 +3162,10 @@
       <w:szCs w:val="22"/>
     </w:rPr>
   </w:style>
-  <w:style w:type="character" w:customStyle="1" w:styleId="Heading7Char">
-    <w:name w:val="Heading 7 Char"/>
-    <w:basedOn w:val="DefaultParagraphFont"/>
-    <w:link w:val="Heading7"/>
+  <w:style w:type="character" w:customStyle="1" w:styleId="70">
+    <w:name w:val="Заголовок 7 Знак"/>
+    <w:basedOn w:val="a2"/>
+    <w:link w:val="7"/>
     <w:uiPriority w:val="9"/>
     <w:rPr>
       <w:rFonts w:ascii="Arial" w:eastAsia="Arial" w:hAnsi="Arial" w:cs="Arial"/>
@@ -2847,10 +3177,10 @@
       <w:szCs w:val="22"/>
     </w:rPr>
   </w:style>
-  <w:style w:type="character" w:customStyle="1" w:styleId="Heading8Char">
-    <w:name w:val="Heading 8 Char"/>
-    <w:basedOn w:val="DefaultParagraphFont"/>
-    <w:link w:val="Heading8"/>
+  <w:style w:type="character" w:customStyle="1" w:styleId="80">
+    <w:name w:val="Заголовок 8 Знак"/>
+    <w:basedOn w:val="a2"/>
+    <w:link w:val="8"/>
     <w:uiPriority w:val="9"/>
     <w:rPr>
       <w:rFonts w:ascii="Arial" w:eastAsia="Arial" w:hAnsi="Arial" w:cs="Arial"/>
@@ -2860,10 +3190,10 @@
       <w:szCs w:val="22"/>
     </w:rPr>
   </w:style>
-  <w:style w:type="character" w:customStyle="1" w:styleId="Heading9Char">
-    <w:name w:val="Heading 9 Char"/>
-    <w:basedOn w:val="DefaultParagraphFont"/>
-    <w:link w:val="Heading9"/>
+  <w:style w:type="character" w:customStyle="1" w:styleId="90">
+    <w:name w:val="Заголовок 9 Знак"/>
+    <w:basedOn w:val="a2"/>
+    <w:link w:val="9"/>
     <w:uiPriority w:val="9"/>
     <w:rPr>
       <w:rFonts w:ascii="Arial" w:eastAsia="Arial" w:hAnsi="Arial" w:cs="Arial"/>
@@ -2873,7 +3203,7 @@
       <w:szCs w:val="21"/>
     </w:rPr>
   </w:style>
-  <w:style w:type="paragraph" w:styleId="NoSpacing">
+  <w:style w:type="paragraph" w:styleId="a5">
     <w:name w:val="No Spacing"/>
     <w:uiPriority w:val="1"/>
     <w:qFormat/>
@@ -2881,11 +3211,11 @@
       <w:spacing w:after="0" w:line="240" w:lineRule="auto"/>
     </w:pPr>
   </w:style>
-  <w:style w:type="paragraph" w:styleId="Title">
+  <w:style w:type="paragraph" w:styleId="a6">
     <w:name w:val="Title"/>
-    <w:basedOn w:val="Normal"/>
-    <w:next w:val="Normal"/>
-    <w:link w:val="TitleChar"/>
+    <w:basedOn w:val="a1"/>
+    <w:next w:val="a1"/>
+    <w:link w:val="a7"/>
     <w:uiPriority w:val="10"/>
     <w:qFormat/>
     <w:pPr>
@@ -2897,21 +3227,21 @@
       <w:szCs w:val="48"/>
     </w:rPr>
   </w:style>
-  <w:style w:type="character" w:customStyle="1" w:styleId="TitleChar">
-    <w:name w:val="Title Char"/>
-    <w:basedOn w:val="DefaultParagraphFont"/>
-    <w:link w:val="Title"/>
+  <w:style w:type="character" w:customStyle="1" w:styleId="a7">
+    <w:name w:val="Заголовок Знак"/>
+    <w:basedOn w:val="a2"/>
+    <w:link w:val="a6"/>
     <w:uiPriority w:val="10"/>
     <w:rPr>
       <w:sz w:val="48"/>
       <w:szCs w:val="48"/>
     </w:rPr>
   </w:style>
-  <w:style w:type="paragraph" w:styleId="Subtitle">
+  <w:style w:type="paragraph" w:styleId="a8">
     <w:name w:val="Subtitle"/>
-    <w:basedOn w:val="Normal"/>
-    <w:next w:val="Normal"/>
-    <w:link w:val="SubtitleChar"/>
+    <w:basedOn w:val="a1"/>
+    <w:next w:val="a1"/>
+    <w:link w:val="a9"/>
     <w:uiPriority w:val="11"/>
     <w:qFormat/>
     <w:pPr>
@@ -2922,10 +3252,10 @@
       <w:szCs w:val="24"/>
     </w:rPr>
   </w:style>
-  <w:style w:type="character" w:customStyle="1" w:styleId="SubtitleChar">
-    <w:name w:val="Subtitle Char"/>
-    <w:basedOn w:val="DefaultParagraphFont"/>
-    <w:link w:val="Subtitle"/>
+  <w:style w:type="character" w:customStyle="1" w:styleId="a9">
+    <w:name w:val="Подзаголовок Знак"/>
+    <w:basedOn w:val="a2"/>
+    <w:link w:val="a8"/>
     <w:uiPriority w:val="11"/>
     <w:rPr>
       <w:sz w:val="24"/>
@@ -2948,18 +3278,18 @@
   </w:style>
   <w:style w:type="character" w:customStyle="1" w:styleId="HeaderChar">
     <w:name w:val="Header Char"/>
-    <w:basedOn w:val="DefaultParagraphFont"/>
+    <w:basedOn w:val="a2"/>
     <w:uiPriority w:val="99"/>
   </w:style>
   <w:style w:type="character" w:customStyle="1" w:styleId="FooterChar">
     <w:name w:val="Footer Char"/>
-    <w:basedOn w:val="DefaultParagraphFont"/>
+    <w:basedOn w:val="a2"/>
     <w:uiPriority w:val="99"/>
   </w:style>
-  <w:style w:type="paragraph" w:styleId="Caption">
+  <w:style w:type="paragraph" w:styleId="aa">
     <w:name w:val="caption"/>
-    <w:basedOn w:val="Normal"/>
-    <w:next w:val="Normal"/>
+    <w:basedOn w:val="a1"/>
+    <w:next w:val="a1"/>
     <w:uiPriority w:val="35"/>
     <w:semiHidden/>
     <w:unhideWhenUsed/>
@@ -2979,9 +3309,9 @@
     <w:name w:val="Caption Char"/>
     <w:uiPriority w:val="99"/>
   </w:style>
-  <w:style w:type="table" w:styleId="TableGridLight">
+  <w:style w:type="table" w:styleId="ab">
     <w:name w:val="Grid Table Light"/>
-    <w:basedOn w:val="TableNormal"/>
+    <w:basedOn w:val="a3"/>
     <w:uiPriority w:val="59"/>
     <w:pPr>
       <w:spacing w:after="0" w:line="240" w:lineRule="auto"/>
@@ -2997,9 +3327,9 @@
       </w:tblBorders>
     </w:tblPr>
   </w:style>
-  <w:style w:type="table" w:styleId="PlainTable1">
+  <w:style w:type="table" w:styleId="11">
     <w:name w:val="Plain Table 1"/>
-    <w:basedOn w:val="TableNormal"/>
+    <w:basedOn w:val="a3"/>
     <w:uiPriority w:val="59"/>
     <w:pPr>
       <w:spacing w:after="0" w:line="240" w:lineRule="auto"/>
@@ -3059,9 +3389,9 @@
       </w:tcPr>
     </w:tblStylePr>
   </w:style>
-  <w:style w:type="table" w:styleId="PlainTable2">
+  <w:style w:type="table" w:styleId="21">
     <w:name w:val="Plain Table 2"/>
-    <w:basedOn w:val="TableNormal"/>
+    <w:basedOn w:val="a3"/>
     <w:uiPriority w:val="59"/>
     <w:pPr>
       <w:spacing w:after="0" w:line="240" w:lineRule="auto"/>
@@ -3141,9 +3471,9 @@
       </w:tcPr>
     </w:tblStylePr>
   </w:style>
-  <w:style w:type="table" w:styleId="PlainTable3">
+  <w:style w:type="table" w:styleId="31">
     <w:name w:val="Plain Table 3"/>
-    <w:basedOn w:val="TableNormal"/>
+    <w:basedOn w:val="a3"/>
     <w:uiPriority w:val="99"/>
     <w:pPr>
       <w:spacing w:after="0" w:line="240" w:lineRule="auto"/>
@@ -3221,9 +3551,9 @@
       </w:tcPr>
     </w:tblStylePr>
   </w:style>
-  <w:style w:type="table" w:styleId="PlainTable4">
+  <w:style w:type="table" w:styleId="41">
     <w:name w:val="Plain Table 4"/>
-    <w:basedOn w:val="TableNormal"/>
+    <w:basedOn w:val="a3"/>
     <w:uiPriority w:val="99"/>
     <w:pPr>
       <w:spacing w:after="0" w:line="240" w:lineRule="auto"/>
@@ -3279,9 +3609,9 @@
       </w:tcPr>
     </w:tblStylePr>
   </w:style>
-  <w:style w:type="table" w:styleId="PlainTable5">
+  <w:style w:type="table" w:styleId="51">
     <w:name w:val="Plain Table 5"/>
-    <w:basedOn w:val="TableNormal"/>
+    <w:basedOn w:val="a3"/>
     <w:uiPriority w:val="99"/>
     <w:pPr>
       <w:spacing w:after="0" w:line="240" w:lineRule="auto"/>
@@ -3372,9 +3702,9 @@
       </w:tcPr>
     </w:tblStylePr>
   </w:style>
-  <w:style w:type="table" w:styleId="GridTable1Light">
+  <w:style w:type="table" w:styleId="-1">
     <w:name w:val="Grid Table 1 Light"/>
-    <w:basedOn w:val="TableNormal"/>
+    <w:basedOn w:val="a3"/>
     <w:uiPriority w:val="99"/>
     <w:pPr>
       <w:spacing w:after="0" w:line="240" w:lineRule="auto"/>
@@ -3438,9 +3768,9 @@
       </w:tcPr>
     </w:tblStylePr>
   </w:style>
-  <w:style w:type="table" w:styleId="GridTable1Light-Accent1">
+  <w:style w:type="table" w:styleId="-11">
     <w:name w:val="Grid Table 1 Light Accent 1"/>
-    <w:basedOn w:val="TableNormal"/>
+    <w:basedOn w:val="a3"/>
     <w:uiPriority w:val="99"/>
     <w:pPr>
       <w:spacing w:after="0" w:line="240" w:lineRule="auto"/>
@@ -3504,9 +3834,9 @@
       </w:tcPr>
     </w:tblStylePr>
   </w:style>
-  <w:style w:type="table" w:styleId="GridTable1Light-Accent2">
+  <w:style w:type="table" w:styleId="-12">
     <w:name w:val="Grid Table 1 Light Accent 2"/>
-    <w:basedOn w:val="TableNormal"/>
+    <w:basedOn w:val="a3"/>
     <w:uiPriority w:val="99"/>
     <w:pPr>
       <w:spacing w:after="0" w:line="240" w:lineRule="auto"/>
@@ -3570,9 +3900,9 @@
       </w:tcPr>
     </w:tblStylePr>
   </w:style>
-  <w:style w:type="table" w:styleId="GridTable1Light-Accent3">
+  <w:style w:type="table" w:styleId="-13">
     <w:name w:val="Grid Table 1 Light Accent 3"/>
-    <w:basedOn w:val="TableNormal"/>
+    <w:basedOn w:val="a3"/>
     <w:uiPriority w:val="99"/>
     <w:pPr>
       <w:spacing w:after="0" w:line="240" w:lineRule="auto"/>
@@ -3636,9 +3966,9 @@
       </w:tcPr>
     </w:tblStylePr>
   </w:style>
-  <w:style w:type="table" w:styleId="GridTable1Light-Accent4">
+  <w:style w:type="table" w:styleId="-14">
     <w:name w:val="Grid Table 1 Light Accent 4"/>
-    <w:basedOn w:val="TableNormal"/>
+    <w:basedOn w:val="a3"/>
     <w:uiPriority w:val="99"/>
     <w:pPr>
       <w:spacing w:after="0" w:line="240" w:lineRule="auto"/>
@@ -3702,9 +4032,9 @@
       </w:tcPr>
     </w:tblStylePr>
   </w:style>
-  <w:style w:type="table" w:styleId="GridTable1Light-Accent5">
+  <w:style w:type="table" w:styleId="-15">
     <w:name w:val="Grid Table 1 Light Accent 5"/>
-    <w:basedOn w:val="TableNormal"/>
+    <w:basedOn w:val="a3"/>
     <w:uiPriority w:val="99"/>
     <w:pPr>
       <w:spacing w:after="0" w:line="240" w:lineRule="auto"/>
@@ -3768,9 +4098,9 @@
       </w:tcPr>
     </w:tblStylePr>
   </w:style>
-  <w:style w:type="table" w:styleId="GridTable1Light-Accent6">
+  <w:style w:type="table" w:styleId="-16">
     <w:name w:val="Grid Table 1 Light Accent 6"/>
-    <w:basedOn w:val="TableNormal"/>
+    <w:basedOn w:val="a3"/>
     <w:uiPriority w:val="99"/>
     <w:pPr>
       <w:spacing w:after="0" w:line="240" w:lineRule="auto"/>
@@ -3834,9 +4164,9 @@
       </w:tcPr>
     </w:tblStylePr>
   </w:style>
-  <w:style w:type="table" w:styleId="GridTable2">
+  <w:style w:type="table" w:styleId="-2">
     <w:name w:val="Grid Table 2"/>
-    <w:basedOn w:val="TableNormal"/>
+    <w:basedOn w:val="a3"/>
     <w:uiPriority w:val="99"/>
     <w:pPr>
       <w:spacing w:after="0" w:line="240" w:lineRule="auto"/>
@@ -3917,9 +4247,9 @@
       </w:tcPr>
     </w:tblStylePr>
   </w:style>
-  <w:style w:type="table" w:styleId="GridTable2-Accent1">
+  <w:style w:type="table" w:styleId="-21">
     <w:name w:val="Grid Table 2 Accent 1"/>
-    <w:basedOn w:val="TableNormal"/>
+    <w:basedOn w:val="a3"/>
     <w:uiPriority w:val="99"/>
     <w:pPr>
       <w:spacing w:after="0" w:line="240" w:lineRule="auto"/>
@@ -4000,9 +4330,9 @@
       </w:tcPr>
     </w:tblStylePr>
   </w:style>
-  <w:style w:type="table" w:styleId="GridTable2-Accent2">
+  <w:style w:type="table" w:styleId="-22">
     <w:name w:val="Grid Table 2 Accent 2"/>
-    <w:basedOn w:val="TableNormal"/>
+    <w:basedOn w:val="a3"/>
     <w:uiPriority w:val="99"/>
     <w:pPr>
       <w:spacing w:after="0" w:line="240" w:lineRule="auto"/>
@@ -4083,9 +4413,9 @@
       </w:tcPr>
     </w:tblStylePr>
   </w:style>
-  <w:style w:type="table" w:styleId="GridTable2-Accent3">
+  <w:style w:type="table" w:styleId="-23">
     <w:name w:val="Grid Table 2 Accent 3"/>
-    <w:basedOn w:val="TableNormal"/>
+    <w:basedOn w:val="a3"/>
     <w:uiPriority w:val="99"/>
     <w:pPr>
       <w:spacing w:after="0" w:line="240" w:lineRule="auto"/>
@@ -4166,9 +4496,9 @@
       </w:tcPr>
     </w:tblStylePr>
   </w:style>
-  <w:style w:type="table" w:styleId="GridTable2-Accent4">
+  <w:style w:type="table" w:styleId="-24">
     <w:name w:val="Grid Table 2 Accent 4"/>
-    <w:basedOn w:val="TableNormal"/>
+    <w:basedOn w:val="a3"/>
     <w:uiPriority w:val="99"/>
     <w:pPr>
       <w:spacing w:after="0" w:line="240" w:lineRule="auto"/>
@@ -4249,9 +4579,9 @@
       </w:tcPr>
     </w:tblStylePr>
   </w:style>
-  <w:style w:type="table" w:styleId="GridTable2-Accent5">
+  <w:style w:type="table" w:styleId="-25">
     <w:name w:val="Grid Table 2 Accent 5"/>
-    <w:basedOn w:val="TableNormal"/>
+    <w:basedOn w:val="a3"/>
     <w:uiPriority w:val="99"/>
     <w:pPr>
       <w:spacing w:after="0" w:line="240" w:lineRule="auto"/>
@@ -4332,9 +4662,9 @@
       </w:tcPr>
     </w:tblStylePr>
   </w:style>
-  <w:style w:type="table" w:styleId="GridTable2-Accent6">
+  <w:style w:type="table" w:styleId="-26">
     <w:name w:val="Grid Table 2 Accent 6"/>
-    <w:basedOn w:val="TableNormal"/>
+    <w:basedOn w:val="a3"/>
     <w:uiPriority w:val="99"/>
     <w:pPr>
       <w:spacing w:after="0" w:line="240" w:lineRule="auto"/>
@@ -4415,9 +4745,9 @@
       </w:tcPr>
     </w:tblStylePr>
   </w:style>
-  <w:style w:type="table" w:styleId="GridTable3">
+  <w:style w:type="table" w:styleId="-3">
     <w:name w:val="Grid Table 3"/>
-    <w:basedOn w:val="TableNormal"/>
+    <w:basedOn w:val="a3"/>
     <w:uiPriority w:val="99"/>
     <w:pPr>
       <w:spacing w:after="0" w:line="240" w:lineRule="auto"/>
@@ -4521,9 +4851,9 @@
       </w:tcPr>
     </w:tblStylePr>
   </w:style>
-  <w:style w:type="table" w:styleId="GridTable3-Accent1">
+  <w:style w:type="table" w:styleId="-31">
     <w:name w:val="Grid Table 3 Accent 1"/>
-    <w:basedOn w:val="TableNormal"/>
+    <w:basedOn w:val="a3"/>
     <w:uiPriority w:val="99"/>
     <w:pPr>
       <w:spacing w:after="0" w:line="240" w:lineRule="auto"/>
@@ -4627,9 +4957,9 @@
       </w:tcPr>
     </w:tblStylePr>
   </w:style>
-  <w:style w:type="table" w:styleId="GridTable3-Accent2">
+  <w:style w:type="table" w:styleId="-32">
     <w:name w:val="Grid Table 3 Accent 2"/>
-    <w:basedOn w:val="TableNormal"/>
+    <w:basedOn w:val="a3"/>
     <w:uiPriority w:val="99"/>
     <w:pPr>
       <w:spacing w:after="0" w:line="240" w:lineRule="auto"/>
@@ -4733,9 +5063,9 @@
       </w:tcPr>
     </w:tblStylePr>
   </w:style>
-  <w:style w:type="table" w:styleId="GridTable3-Accent3">
+  <w:style w:type="table" w:styleId="-33">
     <w:name w:val="Grid Table 3 Accent 3"/>
-    <w:basedOn w:val="TableNormal"/>
+    <w:basedOn w:val="a3"/>
     <w:uiPriority w:val="99"/>
     <w:pPr>
       <w:spacing w:after="0" w:line="240" w:lineRule="auto"/>
@@ -4839,9 +5169,9 @@
       </w:tcPr>
     </w:tblStylePr>
   </w:style>
-  <w:style w:type="table" w:styleId="GridTable3-Accent4">
+  <w:style w:type="table" w:styleId="-34">
     <w:name w:val="Grid Table 3 Accent 4"/>
-    <w:basedOn w:val="TableNormal"/>
+    <w:basedOn w:val="a3"/>
     <w:uiPriority w:val="99"/>
     <w:pPr>
       <w:spacing w:after="0" w:line="240" w:lineRule="auto"/>
@@ -4945,9 +5275,9 @@
       </w:tcPr>
     </w:tblStylePr>
   </w:style>
-  <w:style w:type="table" w:styleId="GridTable3-Accent5">
+  <w:style w:type="table" w:styleId="-35">
     <w:name w:val="Grid Table 3 Accent 5"/>
-    <w:basedOn w:val="TableNormal"/>
+    <w:basedOn w:val="a3"/>
     <w:uiPriority w:val="99"/>
     <w:pPr>
       <w:spacing w:after="0" w:line="240" w:lineRule="auto"/>
@@ -5051,9 +5381,9 @@
       </w:tcPr>
     </w:tblStylePr>
   </w:style>
-  <w:style w:type="table" w:styleId="GridTable3-Accent6">
+  <w:style w:type="table" w:styleId="-36">
     <w:name w:val="Grid Table 3 Accent 6"/>
-    <w:basedOn w:val="TableNormal"/>
+    <w:basedOn w:val="a3"/>
     <w:uiPriority w:val="99"/>
     <w:pPr>
       <w:spacing w:after="0" w:line="240" w:lineRule="auto"/>
@@ -5157,9 +5487,9 @@
       </w:tcPr>
     </w:tblStylePr>
   </w:style>
-  <w:style w:type="table" w:styleId="GridTable4">
+  <w:style w:type="table" w:styleId="-4">
     <w:name w:val="Grid Table 4"/>
-    <w:basedOn w:val="TableNormal"/>
+    <w:basedOn w:val="a3"/>
     <w:uiPriority w:val="59"/>
     <w:pPr>
       <w:spacing w:after="0" w:line="240" w:lineRule="auto"/>
@@ -5241,9 +5571,9 @@
       </w:tcPr>
     </w:tblStylePr>
   </w:style>
-  <w:style w:type="table" w:styleId="GridTable4-Accent1">
+  <w:style w:type="table" w:styleId="-41">
     <w:name w:val="Grid Table 4 Accent 1"/>
-    <w:basedOn w:val="TableNormal"/>
+    <w:basedOn w:val="a3"/>
     <w:uiPriority w:val="59"/>
     <w:pPr>
       <w:spacing w:after="0" w:line="240" w:lineRule="auto"/>
@@ -5325,9 +5655,9 @@
       </w:tcPr>
     </w:tblStylePr>
   </w:style>
-  <w:style w:type="table" w:styleId="GridTable4-Accent2">
+  <w:style w:type="table" w:styleId="-42">
     <w:name w:val="Grid Table 4 Accent 2"/>
-    <w:basedOn w:val="TableNormal"/>
+    <w:basedOn w:val="a3"/>
     <w:uiPriority w:val="59"/>
     <w:pPr>
       <w:spacing w:after="0" w:line="240" w:lineRule="auto"/>
@@ -5409,9 +5739,9 @@
       </w:tcPr>
     </w:tblStylePr>
   </w:style>
-  <w:style w:type="table" w:styleId="GridTable4-Accent3">
+  <w:style w:type="table" w:styleId="-43">
     <w:name w:val="Grid Table 4 Accent 3"/>
-    <w:basedOn w:val="TableNormal"/>
+    <w:basedOn w:val="a3"/>
     <w:uiPriority w:val="59"/>
     <w:pPr>
       <w:spacing w:after="0" w:line="240" w:lineRule="auto"/>
@@ -5493,9 +5823,9 @@
       </w:tcPr>
     </w:tblStylePr>
   </w:style>
-  <w:style w:type="table" w:styleId="GridTable4-Accent4">
+  <w:style w:type="table" w:styleId="-44">
     <w:name w:val="Grid Table 4 Accent 4"/>
-    <w:basedOn w:val="TableNormal"/>
+    <w:basedOn w:val="a3"/>
     <w:uiPriority w:val="59"/>
     <w:pPr>
       <w:spacing w:after="0" w:line="240" w:lineRule="auto"/>
@@ -5577,9 +5907,9 @@
       </w:tcPr>
     </w:tblStylePr>
   </w:style>
-  <w:style w:type="table" w:styleId="GridTable4-Accent5">
+  <w:style w:type="table" w:styleId="-45">
     <w:name w:val="Grid Table 4 Accent 5"/>
-    <w:basedOn w:val="TableNormal"/>
+    <w:basedOn w:val="a3"/>
     <w:uiPriority w:val="59"/>
     <w:pPr>
       <w:spacing w:after="0" w:line="240" w:lineRule="auto"/>
@@ -5661,9 +5991,9 @@
       </w:tcPr>
     </w:tblStylePr>
   </w:style>
-  <w:style w:type="table" w:styleId="GridTable4-Accent6">
+  <w:style w:type="table" w:styleId="-46">
     <w:name w:val="Grid Table 4 Accent 6"/>
-    <w:basedOn w:val="TableNormal"/>
+    <w:basedOn w:val="a3"/>
     <w:uiPriority w:val="59"/>
     <w:pPr>
       <w:spacing w:after="0" w:line="240" w:lineRule="auto"/>
@@ -5745,9 +6075,9 @@
       </w:tcPr>
     </w:tblStylePr>
   </w:style>
-  <w:style w:type="table" w:styleId="GridTable5Dark">
+  <w:style w:type="table" w:styleId="-5">
     <w:name w:val="Grid Table 5 Dark"/>
-    <w:basedOn w:val="TableNormal"/>
+    <w:basedOn w:val="a3"/>
     <w:uiPriority w:val="99"/>
     <w:pPr>
       <w:spacing w:after="0" w:line="240" w:lineRule="auto"/>
@@ -5831,7 +6161,7 @@
   </w:style>
   <w:style w:type="table" w:customStyle="1" w:styleId="GridTable5Dark-Accent1">
     <w:name w:val="Grid Table 5 Dark- Accent 1"/>
-    <w:basedOn w:val="TableNormal"/>
+    <w:basedOn w:val="a3"/>
     <w:uiPriority w:val="99"/>
     <w:pPr>
       <w:spacing w:after="0" w:line="240" w:lineRule="auto"/>
@@ -5913,9 +6243,9 @@
       </w:tcPr>
     </w:tblStylePr>
   </w:style>
-  <w:style w:type="table" w:styleId="GridTable5Dark-Accent2">
+  <w:style w:type="table" w:styleId="-52">
     <w:name w:val="Grid Table 5 Dark Accent 2"/>
-    <w:basedOn w:val="TableNormal"/>
+    <w:basedOn w:val="a3"/>
     <w:uiPriority w:val="99"/>
     <w:pPr>
       <w:spacing w:after="0" w:line="240" w:lineRule="auto"/>
@@ -5997,9 +6327,9 @@
       </w:tcPr>
     </w:tblStylePr>
   </w:style>
-  <w:style w:type="table" w:styleId="GridTable5Dark-Accent3">
+  <w:style w:type="table" w:styleId="-53">
     <w:name w:val="Grid Table 5 Dark Accent 3"/>
-    <w:basedOn w:val="TableNormal"/>
+    <w:basedOn w:val="a3"/>
     <w:uiPriority w:val="99"/>
     <w:pPr>
       <w:spacing w:after="0" w:line="240" w:lineRule="auto"/>
@@ -6083,7 +6413,7 @@
   </w:style>
   <w:style w:type="table" w:customStyle="1" w:styleId="GridTable5Dark-Accent4">
     <w:name w:val="Grid Table 5 Dark- Accent 4"/>
-    <w:basedOn w:val="TableNormal"/>
+    <w:basedOn w:val="a3"/>
     <w:uiPriority w:val="99"/>
     <w:pPr>
       <w:spacing w:after="0" w:line="240" w:lineRule="auto"/>
@@ -6165,9 +6495,9 @@
       </w:tcPr>
     </w:tblStylePr>
   </w:style>
-  <w:style w:type="table" w:styleId="GridTable5Dark-Accent5">
+  <w:style w:type="table" w:styleId="-55">
     <w:name w:val="Grid Table 5 Dark Accent 5"/>
-    <w:basedOn w:val="TableNormal"/>
+    <w:basedOn w:val="a3"/>
     <w:uiPriority w:val="99"/>
     <w:pPr>
       <w:spacing w:after="0" w:line="240" w:lineRule="auto"/>
@@ -6249,9 +6579,9 @@
       </w:tcPr>
     </w:tblStylePr>
   </w:style>
-  <w:style w:type="table" w:styleId="GridTable5Dark-Accent6">
+  <w:style w:type="table" w:styleId="-56">
     <w:name w:val="Grid Table 5 Dark Accent 6"/>
-    <w:basedOn w:val="TableNormal"/>
+    <w:basedOn w:val="a3"/>
     <w:uiPriority w:val="99"/>
     <w:pPr>
       <w:spacing w:after="0" w:line="240" w:lineRule="auto"/>
@@ -6333,9 +6663,9 @@
       </w:tcPr>
     </w:tblStylePr>
   </w:style>
-  <w:style w:type="table" w:styleId="GridTable6Colorful">
+  <w:style w:type="table" w:styleId="-6">
     <w:name w:val="Grid Table 6 Colorful"/>
-    <w:basedOn w:val="TableNormal"/>
+    <w:basedOn w:val="a3"/>
     <w:uiPriority w:val="99"/>
     <w:pPr>
       <w:spacing w:after="0" w:line="240" w:lineRule="auto"/>
@@ -6407,9 +6737,9 @@
       </w:rPr>
     </w:tblStylePr>
   </w:style>
-  <w:style w:type="table" w:styleId="GridTable6Colorful-Accent1">
+  <w:style w:type="table" w:styleId="-61">
     <w:name w:val="Grid Table 6 Colorful Accent 1"/>
-    <w:basedOn w:val="TableNormal"/>
+    <w:basedOn w:val="a3"/>
     <w:uiPriority w:val="99"/>
     <w:pPr>
       <w:spacing w:after="0" w:line="240" w:lineRule="auto"/>
@@ -6481,9 +6811,9 @@
       </w:rPr>
     </w:tblStylePr>
   </w:style>
-  <w:style w:type="table" w:styleId="GridTable6Colorful-Accent2">
+  <w:style w:type="table" w:styleId="-62">
     <w:name w:val="Grid Table 6 Colorful Accent 2"/>
-    <w:basedOn w:val="TableNormal"/>
+    <w:basedOn w:val="a3"/>
     <w:uiPriority w:val="99"/>
     <w:pPr>
       <w:spacing w:after="0" w:line="240" w:lineRule="auto"/>
@@ -6555,9 +6885,9 @@
       </w:rPr>
     </w:tblStylePr>
   </w:style>
-  <w:style w:type="table" w:styleId="GridTable6Colorful-Accent3">
+  <w:style w:type="table" w:styleId="-63">
     <w:name w:val="Grid Table 6 Colorful Accent 3"/>
-    <w:basedOn w:val="TableNormal"/>
+    <w:basedOn w:val="a3"/>
     <w:uiPriority w:val="99"/>
     <w:pPr>
       <w:spacing w:after="0" w:line="240" w:lineRule="auto"/>
@@ -6629,9 +6959,9 @@
       </w:rPr>
     </w:tblStylePr>
   </w:style>
-  <w:style w:type="table" w:styleId="GridTable6Colorful-Accent4">
+  <w:style w:type="table" w:styleId="-64">
     <w:name w:val="Grid Table 6 Colorful Accent 4"/>
-    <w:basedOn w:val="TableNormal"/>
+    <w:basedOn w:val="a3"/>
     <w:uiPriority w:val="99"/>
     <w:pPr>
       <w:spacing w:after="0" w:line="240" w:lineRule="auto"/>
@@ -6703,9 +7033,9 @@
       </w:rPr>
     </w:tblStylePr>
   </w:style>
-  <w:style w:type="table" w:styleId="GridTable6Colorful-Accent5">
+  <w:style w:type="table" w:styleId="-65">
     <w:name w:val="Grid Table 6 Colorful Accent 5"/>
-    <w:basedOn w:val="TableNormal"/>
+    <w:basedOn w:val="a3"/>
     <w:uiPriority w:val="99"/>
     <w:pPr>
       <w:spacing w:after="0" w:line="240" w:lineRule="auto"/>
@@ -6777,9 +7107,9 @@
       </w:rPr>
     </w:tblStylePr>
   </w:style>
-  <w:style w:type="table" w:styleId="GridTable6Colorful-Accent6">
+  <w:style w:type="table" w:styleId="-66">
     <w:name w:val="Grid Table 6 Colorful Accent 6"/>
-    <w:basedOn w:val="TableNormal"/>
+    <w:basedOn w:val="a3"/>
     <w:uiPriority w:val="99"/>
     <w:pPr>
       <w:spacing w:after="0" w:line="240" w:lineRule="auto"/>
@@ -6851,9 +7181,9 @@
       </w:rPr>
     </w:tblStylePr>
   </w:style>
-  <w:style w:type="table" w:styleId="GridTable7Colorful">
+  <w:style w:type="table" w:styleId="-7">
     <w:name w:val="Grid Table 7 Colorful"/>
-    <w:basedOn w:val="TableNormal"/>
+    <w:basedOn w:val="a3"/>
     <w:uiPriority w:val="99"/>
     <w:pPr>
       <w:spacing w:after="0" w:line="240" w:lineRule="auto"/>
@@ -6968,9 +7298,9 @@
       </w:rPr>
     </w:tblStylePr>
   </w:style>
-  <w:style w:type="table" w:styleId="GridTable7Colorful-Accent1">
+  <w:style w:type="table" w:styleId="-71">
     <w:name w:val="Grid Table 7 Colorful Accent 1"/>
-    <w:basedOn w:val="TableNormal"/>
+    <w:basedOn w:val="a3"/>
     <w:uiPriority w:val="99"/>
     <w:pPr>
       <w:spacing w:after="0" w:line="240" w:lineRule="auto"/>
@@ -7085,9 +7415,9 @@
       </w:rPr>
     </w:tblStylePr>
   </w:style>
-  <w:style w:type="table" w:styleId="GridTable7Colorful-Accent2">
+  <w:style w:type="table" w:styleId="-72">
     <w:name w:val="Grid Table 7 Colorful Accent 2"/>
-    <w:basedOn w:val="TableNormal"/>
+    <w:basedOn w:val="a3"/>
     <w:uiPriority w:val="99"/>
     <w:pPr>
       <w:spacing w:after="0" w:line="240" w:lineRule="auto"/>
@@ -7202,9 +7532,9 @@
       </w:rPr>
     </w:tblStylePr>
   </w:style>
-  <w:style w:type="table" w:styleId="GridTable7Colorful-Accent3">
+  <w:style w:type="table" w:styleId="-73">
     <w:name w:val="Grid Table 7 Colorful Accent 3"/>
-    <w:basedOn w:val="TableNormal"/>
+    <w:basedOn w:val="a3"/>
     <w:uiPriority w:val="99"/>
     <w:pPr>
       <w:spacing w:after="0" w:line="240" w:lineRule="auto"/>
@@ -7319,9 +7649,9 @@
       </w:rPr>
     </w:tblStylePr>
   </w:style>
-  <w:style w:type="table" w:styleId="GridTable7Colorful-Accent4">
+  <w:style w:type="table" w:styleId="-74">
     <w:name w:val="Grid Table 7 Colorful Accent 4"/>
-    <w:basedOn w:val="TableNormal"/>
+    <w:basedOn w:val="a3"/>
     <w:uiPriority w:val="99"/>
     <w:pPr>
       <w:spacing w:after="0" w:line="240" w:lineRule="auto"/>
@@ -7436,9 +7766,9 @@
       </w:rPr>
     </w:tblStylePr>
   </w:style>
-  <w:style w:type="table" w:styleId="GridTable7Colorful-Accent5">
+  <w:style w:type="table" w:styleId="-75">
     <w:name w:val="Grid Table 7 Colorful Accent 5"/>
-    <w:basedOn w:val="TableNormal"/>
+    <w:basedOn w:val="a3"/>
     <w:uiPriority w:val="99"/>
     <w:pPr>
       <w:spacing w:after="0" w:line="240" w:lineRule="auto"/>
@@ -7553,9 +7883,9 @@
       </w:rPr>
     </w:tblStylePr>
   </w:style>
-  <w:style w:type="table" w:styleId="GridTable7Colorful-Accent6">
+  <w:style w:type="table" w:styleId="-76">
     <w:name w:val="Grid Table 7 Colorful Accent 6"/>
-    <w:basedOn w:val="TableNormal"/>
+    <w:basedOn w:val="a3"/>
     <w:uiPriority w:val="99"/>
     <w:pPr>
       <w:spacing w:after="0" w:line="240" w:lineRule="auto"/>
@@ -7670,9 +8000,9 @@
       </w:rPr>
     </w:tblStylePr>
   </w:style>
-  <w:style w:type="table" w:styleId="ListTable1Light">
+  <w:style w:type="table" w:styleId="-10">
     <w:name w:val="List Table 1 Light"/>
-    <w:basedOn w:val="TableNormal"/>
+    <w:basedOn w:val="a3"/>
     <w:uiPriority w:val="99"/>
     <w:pPr>
       <w:spacing w:after="0" w:line="240" w:lineRule="auto"/>
@@ -7736,9 +8066,9 @@
       </w:tcPr>
     </w:tblStylePr>
   </w:style>
-  <w:style w:type="table" w:styleId="ListTable1Light-Accent1">
+  <w:style w:type="table" w:styleId="-110">
     <w:name w:val="List Table 1 Light Accent 1"/>
-    <w:basedOn w:val="TableNormal"/>
+    <w:basedOn w:val="a3"/>
     <w:uiPriority w:val="99"/>
     <w:pPr>
       <w:spacing w:after="0" w:line="240" w:lineRule="auto"/>
@@ -7802,9 +8132,9 @@
       </w:tcPr>
     </w:tblStylePr>
   </w:style>
-  <w:style w:type="table" w:styleId="ListTable1Light-Accent2">
+  <w:style w:type="table" w:styleId="-120">
     <w:name w:val="List Table 1 Light Accent 2"/>
-    <w:basedOn w:val="TableNormal"/>
+    <w:basedOn w:val="a3"/>
     <w:uiPriority w:val="99"/>
     <w:pPr>
       <w:spacing w:after="0" w:line="240" w:lineRule="auto"/>
@@ -7868,9 +8198,9 @@
       </w:tcPr>
     </w:tblStylePr>
   </w:style>
-  <w:style w:type="table" w:styleId="ListTable1Light-Accent3">
+  <w:style w:type="table" w:styleId="-130">
     <w:name w:val="List Table 1 Light Accent 3"/>
-    <w:basedOn w:val="TableNormal"/>
+    <w:basedOn w:val="a3"/>
     <w:uiPriority w:val="99"/>
     <w:pPr>
       <w:spacing w:after="0" w:line="240" w:lineRule="auto"/>
@@ -7934,9 +8264,9 @@
       </w:tcPr>
     </w:tblStylePr>
   </w:style>
-  <w:style w:type="table" w:styleId="ListTable1Light-Accent4">
+  <w:style w:type="table" w:styleId="-140">
     <w:name w:val="List Table 1 Light Accent 4"/>
-    <w:basedOn w:val="TableNormal"/>
+    <w:basedOn w:val="a3"/>
     <w:uiPriority w:val="99"/>
     <w:pPr>
       <w:spacing w:after="0" w:line="240" w:lineRule="auto"/>
@@ -8000,9 +8330,9 @@
       </w:tcPr>
     </w:tblStylePr>
   </w:style>
-  <w:style w:type="table" w:styleId="ListTable1Light-Accent5">
+  <w:style w:type="table" w:styleId="-150">
     <w:name w:val="List Table 1 Light Accent 5"/>
-    <w:basedOn w:val="TableNormal"/>
+    <w:basedOn w:val="a3"/>
     <w:uiPriority w:val="99"/>
     <w:pPr>
       <w:spacing w:after="0" w:line="240" w:lineRule="auto"/>
@@ -8066,9 +8396,9 @@
       </w:tcPr>
     </w:tblStylePr>
   </w:style>
-  <w:style w:type="table" w:styleId="ListTable1Light-Accent6">
+  <w:style w:type="table" w:styleId="-160">
     <w:name w:val="List Table 1 Light Accent 6"/>
-    <w:basedOn w:val="TableNormal"/>
+    <w:basedOn w:val="a3"/>
     <w:uiPriority w:val="99"/>
     <w:pPr>
       <w:spacing w:after="0" w:line="240" w:lineRule="auto"/>
@@ -8132,9 +8462,9 @@
       </w:tcPr>
     </w:tblStylePr>
   </w:style>
-  <w:style w:type="table" w:styleId="ListTable2">
+  <w:style w:type="table" w:styleId="-20">
     <w:name w:val="List Table 2"/>
-    <w:basedOn w:val="TableNormal"/>
+    <w:basedOn w:val="a3"/>
     <w:uiPriority w:val="99"/>
     <w:pPr>
       <w:spacing w:after="0" w:line="240" w:lineRule="auto"/>
@@ -8221,9 +8551,9 @@
       </w:tcPr>
     </w:tblStylePr>
   </w:style>
-  <w:style w:type="table" w:styleId="ListTable2-Accent1">
+  <w:style w:type="table" w:styleId="-210">
     <w:name w:val="List Table 2 Accent 1"/>
-    <w:basedOn w:val="TableNormal"/>
+    <w:basedOn w:val="a3"/>
     <w:uiPriority w:val="99"/>
     <w:pPr>
       <w:spacing w:after="0" w:line="240" w:lineRule="auto"/>
@@ -8310,9 +8640,9 @@
       </w:tcPr>
     </w:tblStylePr>
   </w:style>
-  <w:style w:type="table" w:styleId="ListTable2-Accent2">
+  <w:style w:type="table" w:styleId="-220">
     <w:name w:val="List Table 2 Accent 2"/>
-    <w:basedOn w:val="TableNormal"/>
+    <w:basedOn w:val="a3"/>
     <w:uiPriority w:val="99"/>
     <w:pPr>
       <w:spacing w:after="0" w:line="240" w:lineRule="auto"/>
@@ -8399,9 +8729,9 @@
       </w:tcPr>
     </w:tblStylePr>
   </w:style>
-  <w:style w:type="table" w:styleId="ListTable2-Accent3">
+  <w:style w:type="table" w:styleId="-230">
     <w:name w:val="List Table 2 Accent 3"/>
-    <w:basedOn w:val="TableNormal"/>
+    <w:basedOn w:val="a3"/>
     <w:uiPriority w:val="99"/>
     <w:pPr>
       <w:spacing w:after="0" w:line="240" w:lineRule="auto"/>
@@ -8488,9 +8818,9 @@
       </w:tcPr>
     </w:tblStylePr>
   </w:style>
-  <w:style w:type="table" w:styleId="ListTable2-Accent4">
+  <w:style w:type="table" w:styleId="-240">
     <w:name w:val="List Table 2 Accent 4"/>
-    <w:basedOn w:val="TableNormal"/>
+    <w:basedOn w:val="a3"/>
     <w:uiPriority w:val="99"/>
     <w:pPr>
       <w:spacing w:after="0" w:line="240" w:lineRule="auto"/>
@@ -8577,9 +8907,9 @@
       </w:tcPr>
     </w:tblStylePr>
   </w:style>
-  <w:style w:type="table" w:styleId="ListTable2-Accent5">
+  <w:style w:type="table" w:styleId="-250">
     <w:name w:val="List Table 2 Accent 5"/>
-    <w:basedOn w:val="TableNormal"/>
+    <w:basedOn w:val="a3"/>
     <w:uiPriority w:val="99"/>
     <w:pPr>
       <w:spacing w:after="0" w:line="240" w:lineRule="auto"/>
@@ -8666,9 +8996,9 @@
       </w:tcPr>
     </w:tblStylePr>
   </w:style>
-  <w:style w:type="table" w:styleId="ListTable2-Accent6">
+  <w:style w:type="table" w:styleId="-260">
     <w:name w:val="List Table 2 Accent 6"/>
-    <w:basedOn w:val="TableNormal"/>
+    <w:basedOn w:val="a3"/>
     <w:uiPriority w:val="99"/>
     <w:pPr>
       <w:spacing w:after="0" w:line="240" w:lineRule="auto"/>
@@ -8755,9 +9085,9 @@
       </w:tcPr>
     </w:tblStylePr>
   </w:style>
-  <w:style w:type="table" w:styleId="ListTable3">
+  <w:style w:type="table" w:styleId="-30">
     <w:name w:val="List Table 3"/>
-    <w:basedOn w:val="TableNormal"/>
+    <w:basedOn w:val="a3"/>
     <w:uiPriority w:val="99"/>
     <w:pPr>
       <w:spacing w:after="0" w:line="240" w:lineRule="auto"/>
@@ -8831,9 +9161,9 @@
       </w:tcPr>
     </w:tblStylePr>
   </w:style>
-  <w:style w:type="table" w:styleId="ListTable3-Accent1">
+  <w:style w:type="table" w:styleId="-310">
     <w:name w:val="List Table 3 Accent 1"/>
-    <w:basedOn w:val="TableNormal"/>
+    <w:basedOn w:val="a3"/>
     <w:uiPriority w:val="99"/>
     <w:pPr>
       <w:spacing w:after="0" w:line="240" w:lineRule="auto"/>
@@ -8907,9 +9237,9 @@
       </w:tcPr>
     </w:tblStylePr>
   </w:style>
-  <w:style w:type="table" w:styleId="ListTable3-Accent2">
+  <w:style w:type="table" w:styleId="-320">
     <w:name w:val="List Table 3 Accent 2"/>
-    <w:basedOn w:val="TableNormal"/>
+    <w:basedOn w:val="a3"/>
     <w:uiPriority w:val="99"/>
     <w:pPr>
       <w:spacing w:after="0" w:line="240" w:lineRule="auto"/>
@@ -8983,9 +9313,9 @@
       </w:tcPr>
     </w:tblStylePr>
   </w:style>
-  <w:style w:type="table" w:styleId="ListTable3-Accent3">
+  <w:style w:type="table" w:styleId="-330">
     <w:name w:val="List Table 3 Accent 3"/>
-    <w:basedOn w:val="TableNormal"/>
+    <w:basedOn w:val="a3"/>
     <w:uiPriority w:val="99"/>
     <w:pPr>
       <w:spacing w:after="0" w:line="240" w:lineRule="auto"/>
@@ -9059,9 +9389,9 @@
       </w:tcPr>
     </w:tblStylePr>
   </w:style>
-  <w:style w:type="table" w:styleId="ListTable3-Accent4">
+  <w:style w:type="table" w:styleId="-340">
     <w:name w:val="List Table 3 Accent 4"/>
-    <w:basedOn w:val="TableNormal"/>
+    <w:basedOn w:val="a3"/>
     <w:uiPriority w:val="99"/>
     <w:pPr>
       <w:spacing w:after="0" w:line="240" w:lineRule="auto"/>
@@ -9135,9 +9465,9 @@
       </w:tcPr>
     </w:tblStylePr>
   </w:style>
-  <w:style w:type="table" w:styleId="ListTable3-Accent5">
+  <w:style w:type="table" w:styleId="-350">
     <w:name w:val="List Table 3 Accent 5"/>
-    <w:basedOn w:val="TableNormal"/>
+    <w:basedOn w:val="a3"/>
     <w:uiPriority w:val="99"/>
     <w:pPr>
       <w:spacing w:after="0" w:line="240" w:lineRule="auto"/>
@@ -9211,9 +9541,9 @@
       </w:tcPr>
     </w:tblStylePr>
   </w:style>
-  <w:style w:type="table" w:styleId="ListTable3-Accent6">
+  <w:style w:type="table" w:styleId="-360">
     <w:name w:val="List Table 3 Accent 6"/>
-    <w:basedOn w:val="TableNormal"/>
+    <w:basedOn w:val="a3"/>
     <w:uiPriority w:val="99"/>
     <w:pPr>
       <w:spacing w:after="0" w:line="240" w:lineRule="auto"/>
@@ -9287,9 +9617,9 @@
       </w:tcPr>
     </w:tblStylePr>
   </w:style>
-  <w:style w:type="table" w:styleId="ListTable4">
+  <w:style w:type="table" w:styleId="-40">
     <w:name w:val="List Table 4"/>
-    <w:basedOn w:val="TableNormal"/>
+    <w:basedOn w:val="a3"/>
     <w:uiPriority w:val="99"/>
     <w:pPr>
       <w:spacing w:after="0" w:line="240" w:lineRule="auto"/>
@@ -9358,9 +9688,9 @@
       </w:tcPr>
     </w:tblStylePr>
   </w:style>
-  <w:style w:type="table" w:styleId="ListTable4-Accent1">
+  <w:style w:type="table" w:styleId="-410">
     <w:name w:val="List Table 4 Accent 1"/>
-    <w:basedOn w:val="TableNormal"/>
+    <w:basedOn w:val="a3"/>
     <w:uiPriority w:val="99"/>
     <w:pPr>
       <w:spacing w:after="0" w:line="240" w:lineRule="auto"/>
@@ -9429,9 +9759,9 @@
       </w:tcPr>
     </w:tblStylePr>
   </w:style>
-  <w:style w:type="table" w:styleId="ListTable4-Accent2">
+  <w:style w:type="table" w:styleId="-420">
     <w:name w:val="List Table 4 Accent 2"/>
-    <w:basedOn w:val="TableNormal"/>
+    <w:basedOn w:val="a3"/>
     <w:uiPriority w:val="99"/>
     <w:pPr>
       <w:spacing w:after="0" w:line="240" w:lineRule="auto"/>
@@ -9500,9 +9830,9 @@
       </w:tcPr>
     </w:tblStylePr>
   </w:style>
-  <w:style w:type="table" w:styleId="ListTable4-Accent3">
+  <w:style w:type="table" w:styleId="-430">
     <w:name w:val="List Table 4 Accent 3"/>
-    <w:basedOn w:val="TableNormal"/>
+    <w:basedOn w:val="a3"/>
     <w:uiPriority w:val="99"/>
     <w:pPr>
       <w:spacing w:after="0" w:line="240" w:lineRule="auto"/>
@@ -9571,9 +9901,9 @@
       </w:tcPr>
     </w:tblStylePr>
   </w:style>
-  <w:style w:type="table" w:styleId="ListTable4-Accent4">
+  <w:style w:type="table" w:styleId="-440">
     <w:name w:val="List Table 4 Accent 4"/>
-    <w:basedOn w:val="TableNormal"/>
+    <w:basedOn w:val="a3"/>
     <w:uiPriority w:val="99"/>
     <w:pPr>
       <w:spacing w:after="0" w:line="240" w:lineRule="auto"/>
@@ -9642,9 +9972,9 @@
       </w:tcPr>
     </w:tblStylePr>
   </w:style>
-  <w:style w:type="table" w:styleId="ListTable4-Accent5">
+  <w:style w:type="table" w:styleId="-450">
     <w:name w:val="List Table 4 Accent 5"/>
-    <w:basedOn w:val="TableNormal"/>
+    <w:basedOn w:val="a3"/>
     <w:uiPriority w:val="99"/>
     <w:pPr>
       <w:spacing w:after="0" w:line="240" w:lineRule="auto"/>
@@ -9713,9 +10043,9 @@
       </w:tcPr>
     </w:tblStylePr>
   </w:style>
-  <w:style w:type="table" w:styleId="ListTable4-Accent6">
+  <w:style w:type="table" w:styleId="-460">
     <w:name w:val="List Table 4 Accent 6"/>
-    <w:basedOn w:val="TableNormal"/>
+    <w:basedOn w:val="a3"/>
     <w:uiPriority w:val="99"/>
     <w:pPr>
       <w:spacing w:after="0" w:line="240" w:lineRule="auto"/>
@@ -9784,9 +10114,9 @@
       </w:tcPr>
     </w:tblStylePr>
   </w:style>
-  <w:style w:type="table" w:styleId="ListTable5Dark">
+  <w:style w:type="table" w:styleId="-50">
     <w:name w:val="List Table 5 Dark"/>
-    <w:basedOn w:val="TableNormal"/>
+    <w:basedOn w:val="a3"/>
     <w:uiPriority w:val="99"/>
     <w:pPr>
       <w:spacing w:after="0" w:line="240" w:lineRule="auto"/>
@@ -9890,9 +10220,9 @@
       </w:tcPr>
     </w:tblStylePr>
   </w:style>
-  <w:style w:type="table" w:styleId="ListTable5Dark-Accent1">
+  <w:style w:type="table" w:styleId="-51">
     <w:name w:val="List Table 5 Dark Accent 1"/>
-    <w:basedOn w:val="TableNormal"/>
+    <w:basedOn w:val="a3"/>
     <w:uiPriority w:val="99"/>
     <w:pPr>
       <w:spacing w:after="0" w:line="240" w:lineRule="auto"/>
@@ -9996,9 +10326,9 @@
       </w:tcPr>
     </w:tblStylePr>
   </w:style>
-  <w:style w:type="table" w:styleId="ListTable5Dark-Accent2">
+  <w:style w:type="table" w:styleId="-520">
     <w:name w:val="List Table 5 Dark Accent 2"/>
-    <w:basedOn w:val="TableNormal"/>
+    <w:basedOn w:val="a3"/>
     <w:uiPriority w:val="99"/>
     <w:pPr>
       <w:spacing w:after="0" w:line="240" w:lineRule="auto"/>
@@ -10102,9 +10432,9 @@
       </w:tcPr>
     </w:tblStylePr>
   </w:style>
-  <w:style w:type="table" w:styleId="ListTable5Dark-Accent3">
+  <w:style w:type="table" w:styleId="-530">
     <w:name w:val="List Table 5 Dark Accent 3"/>
-    <w:basedOn w:val="TableNormal"/>
+    <w:basedOn w:val="a3"/>
     <w:uiPriority w:val="99"/>
     <w:pPr>
       <w:spacing w:after="0" w:line="240" w:lineRule="auto"/>
@@ -10208,9 +10538,9 @@
       </w:tcPr>
     </w:tblStylePr>
   </w:style>
-  <w:style w:type="table" w:styleId="ListTable5Dark-Accent4">
+  <w:style w:type="table" w:styleId="-54">
     <w:name w:val="List Table 5 Dark Accent 4"/>
-    <w:basedOn w:val="TableNormal"/>
+    <w:basedOn w:val="a3"/>
     <w:uiPriority w:val="99"/>
     <w:pPr>
       <w:spacing w:after="0" w:line="240" w:lineRule="auto"/>
@@ -10314,9 +10644,9 @@
       </w:tcPr>
     </w:tblStylePr>
   </w:style>
-  <w:style w:type="table" w:styleId="ListTable5Dark-Accent5">
+  <w:style w:type="table" w:styleId="-550">
     <w:name w:val="List Table 5 Dark Accent 5"/>
-    <w:basedOn w:val="TableNormal"/>
+    <w:basedOn w:val="a3"/>
     <w:uiPriority w:val="99"/>
     <w:pPr>
       <w:spacing w:after="0" w:line="240" w:lineRule="auto"/>
@@ -10420,9 +10750,9 @@
       </w:tcPr>
     </w:tblStylePr>
   </w:style>
-  <w:style w:type="table" w:styleId="ListTable5Dark-Accent6">
+  <w:style w:type="table" w:styleId="-560">
     <w:name w:val="List Table 5 Dark Accent 6"/>
-    <w:basedOn w:val="TableNormal"/>
+    <w:basedOn w:val="a3"/>
     <w:uiPriority w:val="99"/>
     <w:pPr>
       <w:spacing w:after="0" w:line="240" w:lineRule="auto"/>
@@ -10526,9 +10856,9 @@
       </w:tcPr>
     </w:tblStylePr>
   </w:style>
-  <w:style w:type="table" w:styleId="ListTable6Colorful">
+  <w:style w:type="table" w:styleId="-60">
     <w:name w:val="List Table 6 Colorful"/>
-    <w:basedOn w:val="TableNormal"/>
+    <w:basedOn w:val="a3"/>
     <w:uiPriority w:val="99"/>
     <w:pPr>
       <w:spacing w:after="0" w:line="240" w:lineRule="auto"/>
@@ -10602,9 +10932,9 @@
       </w:rPr>
     </w:tblStylePr>
   </w:style>
-  <w:style w:type="table" w:styleId="ListTable6Colorful-Accent1">
+  <w:style w:type="table" w:styleId="-610">
     <w:name w:val="List Table 6 Colorful Accent 1"/>
-    <w:basedOn w:val="TableNormal"/>
+    <w:basedOn w:val="a3"/>
     <w:uiPriority w:val="99"/>
     <w:pPr>
       <w:spacing w:after="0" w:line="240" w:lineRule="auto"/>
@@ -10678,9 +11008,9 @@
       </w:rPr>
     </w:tblStylePr>
   </w:style>
-  <w:style w:type="table" w:styleId="ListTable6Colorful-Accent2">
+  <w:style w:type="table" w:styleId="-620">
     <w:name w:val="List Table 6 Colorful Accent 2"/>
-    <w:basedOn w:val="TableNormal"/>
+    <w:basedOn w:val="a3"/>
     <w:uiPriority w:val="99"/>
     <w:pPr>
       <w:spacing w:after="0" w:line="240" w:lineRule="auto"/>
@@ -10754,9 +11084,9 @@
       </w:rPr>
     </w:tblStylePr>
   </w:style>
-  <w:style w:type="table" w:styleId="ListTable6Colorful-Accent3">
+  <w:style w:type="table" w:styleId="-630">
     <w:name w:val="List Table 6 Colorful Accent 3"/>
-    <w:basedOn w:val="TableNormal"/>
+    <w:basedOn w:val="a3"/>
     <w:uiPriority w:val="99"/>
     <w:pPr>
       <w:spacing w:after="0" w:line="240" w:lineRule="auto"/>
@@ -10830,9 +11160,9 @@
       </w:rPr>
     </w:tblStylePr>
   </w:style>
-  <w:style w:type="table" w:styleId="ListTable6Colorful-Accent4">
+  <w:style w:type="table" w:styleId="-640">
     <w:name w:val="List Table 6 Colorful Accent 4"/>
-    <w:basedOn w:val="TableNormal"/>
+    <w:basedOn w:val="a3"/>
     <w:uiPriority w:val="99"/>
     <w:pPr>
       <w:spacing w:after="0" w:line="240" w:lineRule="auto"/>
@@ -10906,9 +11236,9 @@
       </w:rPr>
     </w:tblStylePr>
   </w:style>
-  <w:style w:type="table" w:styleId="ListTable6Colorful-Accent5">
+  <w:style w:type="table" w:styleId="-650">
     <w:name w:val="List Table 6 Colorful Accent 5"/>
-    <w:basedOn w:val="TableNormal"/>
+    <w:basedOn w:val="a3"/>
     <w:uiPriority w:val="99"/>
     <w:pPr>
       <w:spacing w:after="0" w:line="240" w:lineRule="auto"/>
@@ -10982,9 +11312,9 @@
       </w:rPr>
     </w:tblStylePr>
   </w:style>
-  <w:style w:type="table" w:styleId="ListTable6Colorful-Accent6">
+  <w:style w:type="table" w:styleId="-660">
     <w:name w:val="List Table 6 Colorful Accent 6"/>
-    <w:basedOn w:val="TableNormal"/>
+    <w:basedOn w:val="a3"/>
     <w:uiPriority w:val="99"/>
     <w:pPr>
       <w:spacing w:after="0" w:line="240" w:lineRule="auto"/>
@@ -11058,9 +11388,9 @@
       </w:rPr>
     </w:tblStylePr>
   </w:style>
-  <w:style w:type="table" w:styleId="ListTable7Colorful">
+  <w:style w:type="table" w:styleId="-70">
     <w:name w:val="List Table 7 Colorful"/>
-    <w:basedOn w:val="TableNormal"/>
+    <w:basedOn w:val="a3"/>
     <w:uiPriority w:val="99"/>
     <w:pPr>
       <w:spacing w:after="0" w:line="240" w:lineRule="auto"/>
@@ -11172,9 +11502,9 @@
       </w:rPr>
     </w:tblStylePr>
   </w:style>
-  <w:style w:type="table" w:styleId="ListTable7Colorful-Accent1">
+  <w:style w:type="table" w:styleId="-710">
     <w:name w:val="List Table 7 Colorful Accent 1"/>
-    <w:basedOn w:val="TableNormal"/>
+    <w:basedOn w:val="a3"/>
     <w:uiPriority w:val="99"/>
     <w:pPr>
       <w:spacing w:after="0" w:line="240" w:lineRule="auto"/>
@@ -11286,9 +11616,9 @@
       </w:rPr>
     </w:tblStylePr>
   </w:style>
-  <w:style w:type="table" w:styleId="ListTable7Colorful-Accent2">
+  <w:style w:type="table" w:styleId="-720">
     <w:name w:val="List Table 7 Colorful Accent 2"/>
-    <w:basedOn w:val="TableNormal"/>
+    <w:basedOn w:val="a3"/>
     <w:uiPriority w:val="99"/>
     <w:pPr>
       <w:spacing w:after="0" w:line="240" w:lineRule="auto"/>
@@ -11400,9 +11730,9 @@
       </w:rPr>
     </w:tblStylePr>
   </w:style>
-  <w:style w:type="table" w:styleId="ListTable7Colorful-Accent3">
+  <w:style w:type="table" w:styleId="-730">
     <w:name w:val="List Table 7 Colorful Accent 3"/>
-    <w:basedOn w:val="TableNormal"/>
+    <w:basedOn w:val="a3"/>
     <w:uiPriority w:val="99"/>
     <w:pPr>
       <w:spacing w:after="0" w:line="240" w:lineRule="auto"/>
@@ -11514,9 +11844,9 @@
       </w:rPr>
     </w:tblStylePr>
   </w:style>
-  <w:style w:type="table" w:styleId="ListTable7Colorful-Accent4">
+  <w:style w:type="table" w:styleId="-740">
     <w:name w:val="List Table 7 Colorful Accent 4"/>
-    <w:basedOn w:val="TableNormal"/>
+    <w:basedOn w:val="a3"/>
     <w:uiPriority w:val="99"/>
     <w:pPr>
       <w:spacing w:after="0" w:line="240" w:lineRule="auto"/>
@@ -11628,9 +11958,9 @@
       </w:rPr>
     </w:tblStylePr>
   </w:style>
-  <w:style w:type="table" w:styleId="ListTable7Colorful-Accent5">
+  <w:style w:type="table" w:styleId="-750">
     <w:name w:val="List Table 7 Colorful Accent 5"/>
-    <w:basedOn w:val="TableNormal"/>
+    <w:basedOn w:val="a3"/>
     <w:uiPriority w:val="99"/>
     <w:pPr>
       <w:spacing w:after="0" w:line="240" w:lineRule="auto"/>
@@ -11742,9 +12072,9 @@
       </w:rPr>
     </w:tblStylePr>
   </w:style>
-  <w:style w:type="table" w:styleId="ListTable7Colorful-Accent6">
+  <w:style w:type="table" w:styleId="-760">
     <w:name w:val="List Table 7 Colorful Accent 6"/>
-    <w:basedOn w:val="TableNormal"/>
+    <w:basedOn w:val="a3"/>
     <w:uiPriority w:val="99"/>
     <w:pPr>
       <w:spacing w:after="0" w:line="240" w:lineRule="auto"/>
@@ -11858,7 +12188,7 @@
   </w:style>
   <w:style w:type="table" w:customStyle="1" w:styleId="Lined-Accent">
     <w:name w:val="Lined - Accent"/>
-    <w:basedOn w:val="TableNormal"/>
+    <w:basedOn w:val="a3"/>
     <w:uiPriority w:val="99"/>
     <w:pPr>
       <w:spacing w:after="0" w:line="240" w:lineRule="auto"/>
@@ -11956,7 +12286,7 @@
   </w:style>
   <w:style w:type="table" w:customStyle="1" w:styleId="Lined-Accent1">
     <w:name w:val="Lined - Accent 1"/>
-    <w:basedOn w:val="TableNormal"/>
+    <w:basedOn w:val="a3"/>
     <w:uiPriority w:val="99"/>
     <w:pPr>
       <w:spacing w:after="0" w:line="240" w:lineRule="auto"/>
@@ -12054,7 +12384,7 @@
   </w:style>
   <w:style w:type="table" w:customStyle="1" w:styleId="Lined-Accent2">
     <w:name w:val="Lined - Accent 2"/>
-    <w:basedOn w:val="TableNormal"/>
+    <w:basedOn w:val="a3"/>
     <w:uiPriority w:val="99"/>
     <w:pPr>
       <w:spacing w:after="0" w:line="240" w:lineRule="auto"/>
@@ -12152,7 +12482,7 @@
   </w:style>
   <w:style w:type="table" w:customStyle="1" w:styleId="Lined-Accent3">
     <w:name w:val="Lined - Accent 3"/>
-    <w:basedOn w:val="TableNormal"/>
+    <w:basedOn w:val="a3"/>
     <w:uiPriority w:val="99"/>
     <w:pPr>
       <w:spacing w:after="0" w:line="240" w:lineRule="auto"/>
@@ -12250,7 +12580,7 @@
   </w:style>
   <w:style w:type="table" w:customStyle="1" w:styleId="Lined-Accent4">
     <w:name w:val="Lined - Accent 4"/>
-    <w:basedOn w:val="TableNormal"/>
+    <w:basedOn w:val="a3"/>
     <w:uiPriority w:val="99"/>
     <w:pPr>
       <w:spacing w:after="0" w:line="240" w:lineRule="auto"/>
@@ -12348,7 +12678,7 @@
   </w:style>
   <w:style w:type="table" w:customStyle="1" w:styleId="Lined-Accent5">
     <w:name w:val="Lined - Accent 5"/>
-    <w:basedOn w:val="TableNormal"/>
+    <w:basedOn w:val="a3"/>
     <w:uiPriority w:val="99"/>
     <w:pPr>
       <w:spacing w:after="0" w:line="240" w:lineRule="auto"/>
@@ -12446,7 +12776,7 @@
   </w:style>
   <w:style w:type="table" w:customStyle="1" w:styleId="Lined-Accent6">
     <w:name w:val="Lined - Accent 6"/>
-    <w:basedOn w:val="TableNormal"/>
+    <w:basedOn w:val="a3"/>
     <w:uiPriority w:val="99"/>
     <w:pPr>
       <w:spacing w:after="0" w:line="240" w:lineRule="auto"/>
@@ -12544,7 +12874,7 @@
   </w:style>
   <w:style w:type="table" w:customStyle="1" w:styleId="BorderedLined-Accent">
     <w:name w:val="Bordered &amp; Lined - Accent"/>
-    <w:basedOn w:val="TableNormal"/>
+    <w:basedOn w:val="a3"/>
     <w:uiPriority w:val="99"/>
     <w:pPr>
       <w:spacing w:after="0" w:line="240" w:lineRule="auto"/>
@@ -12650,7 +12980,7 @@
   </w:style>
   <w:style w:type="table" w:customStyle="1" w:styleId="BorderedLined-Accent1">
     <w:name w:val="Bordered &amp; Lined - Accent 1"/>
-    <w:basedOn w:val="TableNormal"/>
+    <w:basedOn w:val="a3"/>
     <w:uiPriority w:val="99"/>
     <w:pPr>
       <w:spacing w:after="0" w:line="240" w:lineRule="auto"/>
@@ -12756,7 +13086,7 @@
   </w:style>
   <w:style w:type="table" w:customStyle="1" w:styleId="BorderedLined-Accent2">
     <w:name w:val="Bordered &amp; Lined - Accent 2"/>
-    <w:basedOn w:val="TableNormal"/>
+    <w:basedOn w:val="a3"/>
     <w:uiPriority w:val="99"/>
     <w:pPr>
       <w:spacing w:after="0" w:line="240" w:lineRule="auto"/>
@@ -12862,7 +13192,7 @@
   </w:style>
   <w:style w:type="table" w:customStyle="1" w:styleId="BorderedLined-Accent3">
     <w:name w:val="Bordered &amp; Lined - Accent 3"/>
-    <w:basedOn w:val="TableNormal"/>
+    <w:basedOn w:val="a3"/>
     <w:uiPriority w:val="99"/>
     <w:pPr>
       <w:spacing w:after="0" w:line="240" w:lineRule="auto"/>
@@ -12968,7 +13298,7 @@
   </w:style>
   <w:style w:type="table" w:customStyle="1" w:styleId="BorderedLined-Accent4">
     <w:name w:val="Bordered &amp; Lined - Accent 4"/>
-    <w:basedOn w:val="TableNormal"/>
+    <w:basedOn w:val="a3"/>
     <w:uiPriority w:val="99"/>
     <w:pPr>
       <w:spacing w:after="0" w:line="240" w:lineRule="auto"/>
@@ -13074,7 +13404,7 @@
   </w:style>
   <w:style w:type="table" w:customStyle="1" w:styleId="BorderedLined-Accent5">
     <w:name w:val="Bordered &amp; Lined - Accent 5"/>
-    <w:basedOn w:val="TableNormal"/>
+    <w:basedOn w:val="a3"/>
     <w:uiPriority w:val="99"/>
     <w:pPr>
       <w:spacing w:after="0" w:line="240" w:lineRule="auto"/>
@@ -13180,7 +13510,7 @@
   </w:style>
   <w:style w:type="table" w:customStyle="1" w:styleId="BorderedLined-Accent6">
     <w:name w:val="Bordered &amp; Lined - Accent 6"/>
-    <w:basedOn w:val="TableNormal"/>
+    <w:basedOn w:val="a3"/>
     <w:uiPriority w:val="99"/>
     <w:pPr>
       <w:spacing w:after="0" w:line="240" w:lineRule="auto"/>
@@ -13286,7 +13616,7 @@
   </w:style>
   <w:style w:type="table" w:customStyle="1" w:styleId="Bordered">
     <w:name w:val="Bordered"/>
-    <w:basedOn w:val="TableNormal"/>
+    <w:basedOn w:val="a3"/>
     <w:uiPriority w:val="99"/>
     <w:pPr>
       <w:spacing w:after="0" w:line="240" w:lineRule="auto"/>
@@ -13368,7 +13698,7 @@
   </w:style>
   <w:style w:type="table" w:customStyle="1" w:styleId="Bordered-Accent1">
     <w:name w:val="Bordered - Accent 1"/>
-    <w:basedOn w:val="TableNormal"/>
+    <w:basedOn w:val="a3"/>
     <w:uiPriority w:val="99"/>
     <w:pPr>
       <w:spacing w:after="0" w:line="240" w:lineRule="auto"/>
@@ -13450,7 +13780,7 @@
   </w:style>
   <w:style w:type="table" w:customStyle="1" w:styleId="Bordered-Accent2">
     <w:name w:val="Bordered - Accent 2"/>
-    <w:basedOn w:val="TableNormal"/>
+    <w:basedOn w:val="a3"/>
     <w:uiPriority w:val="99"/>
     <w:pPr>
       <w:spacing w:after="0" w:line="240" w:lineRule="auto"/>
@@ -13532,7 +13862,7 @@
   </w:style>
   <w:style w:type="table" w:customStyle="1" w:styleId="Bordered-Accent3">
     <w:name w:val="Bordered - Accent 3"/>
-    <w:basedOn w:val="TableNormal"/>
+    <w:basedOn w:val="a3"/>
     <w:uiPriority w:val="99"/>
     <w:pPr>
       <w:spacing w:after="0" w:line="240" w:lineRule="auto"/>
@@ -13614,7 +13944,7 @@
   </w:style>
   <w:style w:type="table" w:customStyle="1" w:styleId="Bordered-Accent4">
     <w:name w:val="Bordered - Accent 4"/>
-    <w:basedOn w:val="TableNormal"/>
+    <w:basedOn w:val="a3"/>
     <w:uiPriority w:val="99"/>
     <w:pPr>
       <w:spacing w:after="0" w:line="240" w:lineRule="auto"/>
@@ -13696,7 +14026,7 @@
   </w:style>
   <w:style w:type="table" w:customStyle="1" w:styleId="Bordered-Accent5">
     <w:name w:val="Bordered - Accent 5"/>
-    <w:basedOn w:val="TableNormal"/>
+    <w:basedOn w:val="a3"/>
     <w:uiPriority w:val="99"/>
     <w:pPr>
       <w:spacing w:after="0" w:line="240" w:lineRule="auto"/>
@@ -13778,7 +14108,7 @@
   </w:style>
   <w:style w:type="table" w:customStyle="1" w:styleId="Bordered-Accent6">
     <w:name w:val="Bordered - Accent 6"/>
-    <w:basedOn w:val="TableNormal"/>
+    <w:basedOn w:val="a3"/>
     <w:uiPriority w:val="99"/>
     <w:pPr>
       <w:spacing w:after="0" w:line="240" w:lineRule="auto"/>
@@ -13858,10 +14188,10 @@
       </w:tcPr>
     </w:tblStylePr>
   </w:style>
-  <w:style w:type="paragraph" w:styleId="FootnoteText">
+  <w:style w:type="paragraph" w:styleId="ac">
     <w:name w:val="footnote text"/>
-    <w:basedOn w:val="Normal"/>
-    <w:link w:val="FootnoteTextChar"/>
+    <w:basedOn w:val="a1"/>
+    <w:link w:val="ad"/>
     <w:uiPriority w:val="99"/>
     <w:semiHidden/>
     <w:unhideWhenUsed/>
@@ -13872,27 +14202,27 @@
       <w:sz w:val="18"/>
     </w:rPr>
   </w:style>
-  <w:style w:type="character" w:customStyle="1" w:styleId="FootnoteTextChar">
-    <w:name w:val="Footnote Text Char"/>
-    <w:link w:val="FootnoteText"/>
+  <w:style w:type="character" w:customStyle="1" w:styleId="ad">
+    <w:name w:val="Текст сноски Знак"/>
+    <w:link w:val="ac"/>
     <w:uiPriority w:val="99"/>
     <w:rPr>
       <w:sz w:val="18"/>
     </w:rPr>
   </w:style>
-  <w:style w:type="character" w:styleId="FootnoteReference">
+  <w:style w:type="character" w:styleId="ae">
     <w:name w:val="footnote reference"/>
-    <w:basedOn w:val="DefaultParagraphFont"/>
+    <w:basedOn w:val="a2"/>
     <w:uiPriority w:val="99"/>
     <w:unhideWhenUsed/>
     <w:rPr>
       <w:vertAlign w:val="superscript"/>
     </w:rPr>
   </w:style>
-  <w:style w:type="paragraph" w:styleId="EndnoteText">
+  <w:style w:type="paragraph" w:styleId="af">
     <w:name w:val="endnote text"/>
-    <w:basedOn w:val="Normal"/>
-    <w:link w:val="EndnoteTextChar"/>
+    <w:basedOn w:val="a1"/>
+    <w:link w:val="af0"/>
     <w:uiPriority w:val="99"/>
     <w:semiHidden/>
     <w:unhideWhenUsed/>
@@ -13903,17 +14233,17 @@
       <w:sz w:val="20"/>
     </w:rPr>
   </w:style>
-  <w:style w:type="character" w:customStyle="1" w:styleId="EndnoteTextChar">
-    <w:name w:val="Endnote Text Char"/>
-    <w:link w:val="EndnoteText"/>
+  <w:style w:type="character" w:customStyle="1" w:styleId="af0">
+    <w:name w:val="Текст концевой сноски Знак"/>
+    <w:link w:val="af"/>
     <w:uiPriority w:val="99"/>
     <w:rPr>
       <w:sz w:val="20"/>
     </w:rPr>
   </w:style>
-  <w:style w:type="character" w:styleId="EndnoteReference">
+  <w:style w:type="character" w:styleId="af1">
     <w:name w:val="endnote reference"/>
-    <w:basedOn w:val="DefaultParagraphFont"/>
+    <w:basedOn w:val="a2"/>
     <w:uiPriority w:val="99"/>
     <w:semiHidden/>
     <w:unhideWhenUsed/>
@@ -13921,10 +14251,10 @@
       <w:vertAlign w:val="superscript"/>
     </w:rPr>
   </w:style>
-  <w:style w:type="paragraph" w:styleId="TOC4">
+  <w:style w:type="paragraph" w:styleId="42">
     <w:name w:val="toc 4"/>
-    <w:basedOn w:val="Normal"/>
-    <w:next w:val="Normal"/>
+    <w:basedOn w:val="a1"/>
+    <w:next w:val="a1"/>
     <w:uiPriority w:val="39"/>
     <w:unhideWhenUsed/>
     <w:pPr>
@@ -13932,10 +14262,10 @@
       <w:ind w:left="850" w:firstLine="0"/>
     </w:pPr>
   </w:style>
-  <w:style w:type="paragraph" w:styleId="TOC5">
+  <w:style w:type="paragraph" w:styleId="52">
     <w:name w:val="toc 5"/>
-    <w:basedOn w:val="Normal"/>
-    <w:next w:val="Normal"/>
+    <w:basedOn w:val="a1"/>
+    <w:next w:val="a1"/>
     <w:uiPriority w:val="39"/>
     <w:unhideWhenUsed/>
     <w:pPr>
@@ -13943,10 +14273,10 @@
       <w:ind w:left="1134" w:firstLine="0"/>
     </w:pPr>
   </w:style>
-  <w:style w:type="paragraph" w:styleId="TOC6">
+  <w:style w:type="paragraph" w:styleId="61">
     <w:name w:val="toc 6"/>
-    <w:basedOn w:val="Normal"/>
-    <w:next w:val="Normal"/>
+    <w:basedOn w:val="a1"/>
+    <w:next w:val="a1"/>
     <w:uiPriority w:val="39"/>
     <w:unhideWhenUsed/>
     <w:pPr>
@@ -13954,10 +14284,10 @@
       <w:ind w:left="1417" w:firstLine="0"/>
     </w:pPr>
   </w:style>
-  <w:style w:type="paragraph" w:styleId="TOC7">
+  <w:style w:type="paragraph" w:styleId="71">
     <w:name w:val="toc 7"/>
-    <w:basedOn w:val="Normal"/>
-    <w:next w:val="Normal"/>
+    <w:basedOn w:val="a1"/>
+    <w:next w:val="a1"/>
     <w:uiPriority w:val="39"/>
     <w:unhideWhenUsed/>
     <w:pPr>
@@ -13965,10 +14295,10 @@
       <w:ind w:left="1701" w:firstLine="0"/>
     </w:pPr>
   </w:style>
-  <w:style w:type="paragraph" w:styleId="TOC8">
+  <w:style w:type="paragraph" w:styleId="81">
     <w:name w:val="toc 8"/>
-    <w:basedOn w:val="Normal"/>
-    <w:next w:val="Normal"/>
+    <w:basedOn w:val="a1"/>
+    <w:next w:val="a1"/>
     <w:uiPriority w:val="39"/>
     <w:unhideWhenUsed/>
     <w:pPr>
@@ -13976,10 +14306,10 @@
       <w:ind w:left="1984" w:firstLine="0"/>
     </w:pPr>
   </w:style>
-  <w:style w:type="paragraph" w:styleId="TOC9">
+  <w:style w:type="paragraph" w:styleId="91">
     <w:name w:val="toc 9"/>
-    <w:basedOn w:val="Normal"/>
-    <w:next w:val="Normal"/>
+    <w:basedOn w:val="a1"/>
+    <w:next w:val="a1"/>
     <w:uiPriority w:val="39"/>
     <w:unhideWhenUsed/>
     <w:pPr>
@@ -13987,17 +14317,17 @@
       <w:ind w:left="2268" w:firstLine="0"/>
     </w:pPr>
   </w:style>
-  <w:style w:type="paragraph" w:styleId="TableofFigures">
+  <w:style w:type="paragraph" w:styleId="af2">
     <w:name w:val="table of figures"/>
-    <w:basedOn w:val="Normal"/>
-    <w:next w:val="Normal"/>
+    <w:basedOn w:val="a1"/>
+    <w:next w:val="a1"/>
     <w:uiPriority w:val="99"/>
     <w:unhideWhenUsed/>
   </w:style>
-  <w:style w:type="character" w:customStyle="1" w:styleId="Heading1Char1">
-    <w:name w:val="Heading 1 Char1"/>
-    <w:basedOn w:val="DefaultParagraphFont"/>
-    <w:link w:val="Heading1"/>
+  <w:style w:type="character" w:customStyle="1" w:styleId="10">
+    <w:name w:val="Заголовок 1 Знак"/>
+    <w:basedOn w:val="a2"/>
+    <w:link w:val="1"/>
     <w:uiPriority w:val="9"/>
     <w:rPr>
       <w:rFonts w:ascii="Times New Roman" w:eastAsiaTheme="majorEastAsia" w:hAnsi="Times New Roman" w:cstheme="majorBidi"/>
@@ -14007,10 +14337,10 @@
       <w:szCs w:val="32"/>
     </w:rPr>
   </w:style>
-  <w:style w:type="character" w:customStyle="1" w:styleId="Heading2Char1">
-    <w:name w:val="Heading 2 Char1"/>
-    <w:basedOn w:val="DefaultParagraphFont"/>
-    <w:link w:val="Heading2"/>
+  <w:style w:type="character" w:customStyle="1" w:styleId="20">
+    <w:name w:val="Заголовок 2 Знак"/>
+    <w:basedOn w:val="a2"/>
+    <w:link w:val="2"/>
     <w:uiPriority w:val="9"/>
     <w:rPr>
       <w:rFonts w:ascii="Times New Roman" w:eastAsiaTheme="majorEastAsia" w:hAnsi="Times New Roman" w:cstheme="majorBidi"/>
@@ -14019,10 +14349,10 @@
       <w:szCs w:val="26"/>
     </w:rPr>
   </w:style>
-  <w:style w:type="character" w:customStyle="1" w:styleId="Heading3Char1">
-    <w:name w:val="Heading 3 Char1"/>
-    <w:basedOn w:val="DefaultParagraphFont"/>
-    <w:link w:val="Heading3"/>
+  <w:style w:type="character" w:customStyle="1" w:styleId="30">
+    <w:name w:val="Заголовок 3 Знак"/>
+    <w:basedOn w:val="a2"/>
+    <w:link w:val="3"/>
     <w:uiPriority w:val="9"/>
     <w:rPr>
       <w:rFonts w:ascii="Times New Roman" w:eastAsiaTheme="majorEastAsia" w:hAnsi="Times New Roman" w:cs="Times New Roman"/>
@@ -14032,10 +14362,10 @@
       <w:szCs w:val="28"/>
     </w:rPr>
   </w:style>
-  <w:style w:type="paragraph" w:customStyle="1" w:styleId="a1">
+  <w:style w:type="paragraph" w:customStyle="1" w:styleId="af3">
     <w:name w:val="Содержание"/>
-    <w:basedOn w:val="TOC1"/>
-    <w:link w:val="a2"/>
+    <w:basedOn w:val="12"/>
+    <w:link w:val="af4"/>
     <w:qFormat/>
     <w:pPr>
       <w:tabs>
@@ -14045,28 +14375,28 @@
       <w:ind w:firstLine="0"/>
     </w:pPr>
   </w:style>
-  <w:style w:type="character" w:customStyle="1" w:styleId="a2">
+  <w:style w:type="character" w:customStyle="1" w:styleId="af4">
     <w:name w:val="Содержание Знак"/>
-    <w:basedOn w:val="DefaultParagraphFont"/>
-    <w:link w:val="a1"/>
+    <w:basedOn w:val="a2"/>
+    <w:link w:val="af3"/>
     <w:rPr>
       <w:rFonts w:ascii="Times New Roman" w:hAnsi="Times New Roman"/>
       <w:sz w:val="28"/>
     </w:rPr>
   </w:style>
-  <w:style w:type="paragraph" w:styleId="TOC1">
+  <w:style w:type="paragraph" w:styleId="12">
     <w:name w:val="toc 1"/>
-    <w:basedOn w:val="Normal"/>
-    <w:next w:val="Normal"/>
+    <w:basedOn w:val="a1"/>
+    <w:next w:val="a1"/>
     <w:uiPriority w:val="39"/>
     <w:unhideWhenUsed/>
     <w:pPr>
       <w:spacing w:after="100"/>
     </w:pPr>
   </w:style>
-  <w:style w:type="character" w:styleId="SubtleEmphasis">
+  <w:style w:type="character" w:styleId="af5">
     <w:name w:val="Subtle Emphasis"/>
-    <w:basedOn w:val="DefaultParagraphFont"/>
+    <w:basedOn w:val="a2"/>
     <w:uiPriority w:val="19"/>
     <w:rPr>
       <w:rFonts w:ascii="Times New Roman" w:hAnsi="Times New Roman"/>
@@ -14076,16 +14406,16 @@
       <w:sz w:val="26"/>
     </w:rPr>
   </w:style>
-  <w:style w:type="paragraph" w:customStyle="1" w:styleId="3">
+  <w:style w:type="paragraph" w:customStyle="1" w:styleId="32">
     <w:name w:val="Заголовок 3+"/>
-    <w:basedOn w:val="Heading3"/>
+    <w:basedOn w:val="3"/>
     <w:rPr>
       <w:i/>
     </w:rPr>
   </w:style>
-  <w:style w:type="paragraph" w:customStyle="1" w:styleId="a3">
+  <w:style w:type="paragraph" w:customStyle="1" w:styleId="af6">
     <w:name w:val="Надпись таблицы"/>
-    <w:basedOn w:val="Normal"/>
+    <w:basedOn w:val="a1"/>
     <w:qFormat/>
     <w:pPr>
       <w:keepNext/>
@@ -14099,9 +14429,9 @@
       <w:szCs w:val="28"/>
     </w:rPr>
   </w:style>
-  <w:style w:type="paragraph" w:customStyle="1" w:styleId="a4">
+  <w:style w:type="paragraph" w:customStyle="1" w:styleId="af7">
     <w:name w:val="Содержимое таблицы"/>
-    <w:basedOn w:val="Normal"/>
+    <w:basedOn w:val="a1"/>
     <w:qFormat/>
     <w:pPr>
       <w:spacing w:line="240" w:lineRule="auto"/>
@@ -14111,9 +14441,9 @@
       <w:sz w:val="24"/>
     </w:rPr>
   </w:style>
-  <w:style w:type="paragraph" w:styleId="ListParagraph">
+  <w:style w:type="paragraph" w:styleId="af8">
     <w:name w:val="List Paragraph"/>
-    <w:basedOn w:val="Normal"/>
+    <w:basedOn w:val="a1"/>
     <w:uiPriority w:val="34"/>
     <w:pPr>
       <w:ind w:left="720"/>
@@ -14122,7 +14452,7 @@
   </w:style>
   <w:style w:type="paragraph" w:customStyle="1" w:styleId="a0">
     <w:name w:val="Маркированный список КУРС"/>
-    <w:basedOn w:val="ListParagraph"/>
+    <w:basedOn w:val="af8"/>
     <w:qFormat/>
     <w:pPr>
       <w:numPr>
@@ -14133,7 +14463,7 @@
   </w:style>
   <w:style w:type="paragraph" w:customStyle="1" w:styleId="a">
     <w:name w:val="Нумер список КУРС"/>
-    <w:basedOn w:val="ListParagraph"/>
+    <w:basedOn w:val="af8"/>
     <w:qFormat/>
     <w:pPr>
       <w:numPr>
@@ -14142,11 +14472,11 @@
       <w:ind w:left="1276" w:hanging="567"/>
     </w:pPr>
   </w:style>
-  <w:style w:type="paragraph" w:styleId="IntenseQuote">
+  <w:style w:type="paragraph" w:styleId="af9">
     <w:name w:val="Intense Quote"/>
-    <w:basedOn w:val="Normal"/>
-    <w:next w:val="Normal"/>
-    <w:link w:val="IntenseQuoteChar1"/>
+    <w:basedOn w:val="a1"/>
+    <w:next w:val="a1"/>
+    <w:link w:val="afa"/>
     <w:uiPriority w:val="30"/>
     <w:pPr>
       <w:pBdr>
@@ -14163,10 +14493,10 @@
       <w:color w:val="4472C4" w:themeColor="accent1"/>
     </w:rPr>
   </w:style>
-  <w:style w:type="character" w:customStyle="1" w:styleId="IntenseQuoteChar1">
-    <w:name w:val="Intense Quote Char1"/>
-    <w:basedOn w:val="DefaultParagraphFont"/>
-    <w:link w:val="IntenseQuote"/>
+  <w:style w:type="character" w:customStyle="1" w:styleId="afa">
+    <w:name w:val="Выделенная цитата Знак"/>
+    <w:basedOn w:val="a2"/>
+    <w:link w:val="af9"/>
     <w:uiPriority w:val="30"/>
     <w:rPr>
       <w:rFonts w:ascii="Times New Roman" w:hAnsi="Times New Roman"/>
@@ -14176,11 +14506,11 @@
       <w:sz w:val="28"/>
     </w:rPr>
   </w:style>
-  <w:style w:type="paragraph" w:styleId="Quote">
+  <w:style w:type="paragraph" w:styleId="22">
     <w:name w:val="Quote"/>
-    <w:basedOn w:val="Normal"/>
-    <w:next w:val="Normal"/>
-    <w:link w:val="QuoteChar1"/>
+    <w:basedOn w:val="a1"/>
+    <w:next w:val="a1"/>
+    <w:link w:val="23"/>
     <w:uiPriority w:val="29"/>
     <w:pPr>
       <w:spacing w:before="200" w:after="160"/>
@@ -14193,10 +14523,10 @@
       <w:color w:val="404040" w:themeColor="text1" w:themeTint="BF"/>
     </w:rPr>
   </w:style>
-  <w:style w:type="character" w:customStyle="1" w:styleId="QuoteChar1">
-    <w:name w:val="Quote Char1"/>
-    <w:basedOn w:val="DefaultParagraphFont"/>
-    <w:link w:val="Quote"/>
+  <w:style w:type="character" w:customStyle="1" w:styleId="23">
+    <w:name w:val="Цитата 2 Знак"/>
+    <w:basedOn w:val="a2"/>
+    <w:link w:val="22"/>
     <w:uiPriority w:val="29"/>
     <w:rPr>
       <w:rFonts w:ascii="Times New Roman" w:hAnsi="Times New Roman"/>
@@ -14206,9 +14536,9 @@
       <w:sz w:val="28"/>
     </w:rPr>
   </w:style>
-  <w:style w:type="character" w:styleId="Strong">
+  <w:style w:type="character" w:styleId="afb">
     <w:name w:val="Strong"/>
-    <w:basedOn w:val="DefaultParagraphFont"/>
+    <w:basedOn w:val="a2"/>
     <w:uiPriority w:val="22"/>
     <w:qFormat/>
     <w:rPr>
@@ -14216,9 +14546,9 @@
       <w:bCs/>
     </w:rPr>
   </w:style>
-  <w:style w:type="character" w:styleId="IntenseEmphasis">
+  <w:style w:type="character" w:styleId="afc">
     <w:name w:val="Intense Emphasis"/>
-    <w:basedOn w:val="DefaultParagraphFont"/>
+    <w:basedOn w:val="a2"/>
     <w:uiPriority w:val="21"/>
     <w:rPr>
       <w:i/>
@@ -14226,19 +14556,19 @@
       <w:color w:val="4472C4" w:themeColor="accent1"/>
     </w:rPr>
   </w:style>
-  <w:style w:type="character" w:styleId="Emphasis">
+  <w:style w:type="character" w:styleId="afd">
     <w:name w:val="Emphasis"/>
-    <w:basedOn w:val="DefaultParagraphFont"/>
+    <w:basedOn w:val="a2"/>
     <w:uiPriority w:val="20"/>
     <w:rPr>
       <w:i/>
       <w:iCs/>
     </w:rPr>
   </w:style>
-  <w:style w:type="character" w:customStyle="1" w:styleId="Heading4Char1">
-    <w:name w:val="Heading 4 Char1"/>
-    <w:basedOn w:val="DefaultParagraphFont"/>
-    <w:link w:val="Heading4"/>
+  <w:style w:type="character" w:customStyle="1" w:styleId="40">
+    <w:name w:val="Заголовок 4 Знак"/>
+    <w:basedOn w:val="a2"/>
+    <w:link w:val="4"/>
     <w:uiPriority w:val="9"/>
     <w:rPr>
       <w:rFonts w:asciiTheme="majorHAnsi" w:eastAsiaTheme="majorEastAsia" w:hAnsiTheme="majorHAnsi" w:cstheme="majorBidi"/>
@@ -14248,9 +14578,9 @@
       <w:sz w:val="28"/>
     </w:rPr>
   </w:style>
-  <w:style w:type="paragraph" w:customStyle="1" w:styleId="a5">
+  <w:style w:type="paragraph" w:customStyle="1" w:styleId="afe">
     <w:name w:val="Рисунок"/>
-    <w:basedOn w:val="Normal"/>
+    <w:basedOn w:val="a1"/>
     <w:qFormat/>
     <w:pPr>
       <w:spacing w:after="120" w:line="240" w:lineRule="auto"/>
@@ -14262,9 +14592,9 @@
       <w:sz w:val="24"/>
     </w:rPr>
   </w:style>
-  <w:style w:type="paragraph" w:customStyle="1" w:styleId="a6">
+  <w:style w:type="paragraph" w:customStyle="1" w:styleId="aff">
     <w:name w:val="Надпись_Листинг"/>
-    <w:basedOn w:val="a5"/>
+    <w:basedOn w:val="afe"/>
     <w:qFormat/>
     <w:pPr>
       <w:keepNext/>
@@ -14277,9 +14607,9 @@
       <w:i/>
     </w:rPr>
   </w:style>
-  <w:style w:type="paragraph" w:customStyle="1" w:styleId="a7">
+  <w:style w:type="paragraph" w:customStyle="1" w:styleId="aff0">
     <w:name w:val="Содержимое_Листинг"/>
-    <w:basedOn w:val="Normal"/>
+    <w:basedOn w:val="a1"/>
     <w:qFormat/>
     <w:pPr>
       <w:spacing w:line="240" w:lineRule="auto"/>
@@ -14291,7 +14621,7 @@
       <w:sz w:val="20"/>
     </w:rPr>
   </w:style>
-  <w:style w:type="paragraph" w:customStyle="1" w:styleId="a8">
+  <w:style w:type="paragraph" w:customStyle="1" w:styleId="aff1">
     <w:name w:val="Разделы в литературе"/>
     <w:qFormat/>
     <w:pPr>
@@ -14307,9 +14637,9 @@
       <w:sz w:val="28"/>
     </w:rPr>
   </w:style>
-  <w:style w:type="table" w:styleId="TableGrid">
+  <w:style w:type="table" w:styleId="aff2">
     <w:name w:val="Table Grid"/>
-    <w:basedOn w:val="TableNormal"/>
+    <w:basedOn w:val="a3"/>
     <w:uiPriority w:val="39"/>
     <w:pPr>
       <w:spacing w:after="0" w:line="240" w:lineRule="auto"/>
@@ -14325,9 +14655,9 @@
       </w:tblBorders>
     </w:tblPr>
   </w:style>
-  <w:style w:type="character" w:styleId="CommentReference">
+  <w:style w:type="character" w:styleId="aff3">
     <w:name w:val="annotation reference"/>
-    <w:basedOn w:val="DefaultParagraphFont"/>
+    <w:basedOn w:val="a2"/>
     <w:uiPriority w:val="99"/>
     <w:semiHidden/>
     <w:unhideWhenUsed/>
@@ -14336,10 +14666,10 @@
       <w:szCs w:val="16"/>
     </w:rPr>
   </w:style>
-  <w:style w:type="paragraph" w:styleId="CommentText">
+  <w:style w:type="paragraph" w:styleId="aff4">
     <w:name w:val="annotation text"/>
-    <w:basedOn w:val="Normal"/>
-    <w:link w:val="CommentTextChar"/>
+    <w:basedOn w:val="a1"/>
+    <w:link w:val="aff5"/>
     <w:uiPriority w:val="99"/>
     <w:semiHidden/>
     <w:unhideWhenUsed/>
@@ -14351,10 +14681,10 @@
       <w:szCs w:val="20"/>
     </w:rPr>
   </w:style>
-  <w:style w:type="character" w:customStyle="1" w:styleId="CommentTextChar">
-    <w:name w:val="Comment Text Char"/>
-    <w:basedOn w:val="DefaultParagraphFont"/>
-    <w:link w:val="CommentText"/>
+  <w:style w:type="character" w:customStyle="1" w:styleId="aff5">
+    <w:name w:val="Текст примечания Знак"/>
+    <w:basedOn w:val="a2"/>
+    <w:link w:val="aff4"/>
     <w:uiPriority w:val="99"/>
     <w:semiHidden/>
     <w:rPr>
@@ -14363,11 +14693,11 @@
       <w:szCs w:val="20"/>
     </w:rPr>
   </w:style>
-  <w:style w:type="paragraph" w:styleId="CommentSubject">
+  <w:style w:type="paragraph" w:styleId="aff6">
     <w:name w:val="annotation subject"/>
-    <w:basedOn w:val="CommentText"/>
-    <w:next w:val="CommentText"/>
-    <w:link w:val="CommentSubjectChar"/>
+    <w:basedOn w:val="aff4"/>
+    <w:next w:val="aff4"/>
+    <w:link w:val="aff7"/>
     <w:uiPriority w:val="99"/>
     <w:semiHidden/>
     <w:unhideWhenUsed/>
@@ -14376,10 +14706,10 @@
       <w:bCs/>
     </w:rPr>
   </w:style>
-  <w:style w:type="character" w:customStyle="1" w:styleId="CommentSubjectChar">
-    <w:name w:val="Comment Subject Char"/>
-    <w:basedOn w:val="CommentTextChar"/>
-    <w:link w:val="CommentSubject"/>
+  <w:style w:type="character" w:customStyle="1" w:styleId="aff7">
+    <w:name w:val="Тема примечания Знак"/>
+    <w:basedOn w:val="aff5"/>
+    <w:link w:val="aff6"/>
     <w:uiPriority w:val="99"/>
     <w:semiHidden/>
     <w:rPr>
@@ -14390,17 +14720,17 @@
       <w:szCs w:val="20"/>
     </w:rPr>
   </w:style>
-  <w:style w:type="paragraph" w:styleId="TOCHeading">
+  <w:style w:type="paragraph" w:styleId="aff8">
     <w:name w:val="TOC Heading"/>
-    <w:basedOn w:val="a9"/>
-    <w:next w:val="Normal"/>
+    <w:basedOn w:val="aff9"/>
+    <w:next w:val="a1"/>
     <w:uiPriority w:val="39"/>
     <w:unhideWhenUsed/>
   </w:style>
-  <w:style w:type="paragraph" w:styleId="TOC2">
+  <w:style w:type="paragraph" w:styleId="24">
     <w:name w:val="toc 2"/>
-    <w:basedOn w:val="Normal"/>
-    <w:next w:val="Normal"/>
+    <w:basedOn w:val="a1"/>
+    <w:next w:val="a1"/>
     <w:uiPriority w:val="39"/>
     <w:unhideWhenUsed/>
     <w:pPr>
@@ -14408,10 +14738,10 @@
       <w:ind w:left="280"/>
     </w:pPr>
   </w:style>
-  <w:style w:type="paragraph" w:styleId="TOC3">
+  <w:style w:type="paragraph" w:styleId="33">
     <w:name w:val="toc 3"/>
-    <w:basedOn w:val="Normal"/>
-    <w:next w:val="Normal"/>
+    <w:basedOn w:val="a1"/>
+    <w:next w:val="a1"/>
     <w:uiPriority w:val="39"/>
     <w:unhideWhenUsed/>
     <w:pPr>
@@ -14419,9 +14749,9 @@
       <w:ind w:left="560"/>
     </w:pPr>
   </w:style>
-  <w:style w:type="character" w:styleId="Hyperlink">
+  <w:style w:type="character" w:styleId="affa">
     <w:name w:val="Hyperlink"/>
-    <w:basedOn w:val="DefaultParagraphFont"/>
+    <w:basedOn w:val="a2"/>
     <w:uiPriority w:val="99"/>
     <w:unhideWhenUsed/>
     <w:rPr>
@@ -14429,20 +14759,20 @@
       <w:u w:val="single"/>
     </w:rPr>
   </w:style>
-  <w:style w:type="paragraph" w:customStyle="1" w:styleId="a9">
+  <w:style w:type="paragraph" w:customStyle="1" w:styleId="aff9">
     <w:name w:val="Структурный заголовок"/>
-    <w:basedOn w:val="Heading1"/>
-    <w:link w:val="aa"/>
+    <w:basedOn w:val="1"/>
+    <w:link w:val="affb"/>
     <w:qFormat/>
     <w:pPr>
       <w:ind w:firstLine="0"/>
       <w:jc w:val="center"/>
     </w:pPr>
   </w:style>
-  <w:style w:type="paragraph" w:styleId="Header">
+  <w:style w:type="paragraph" w:styleId="affc">
     <w:name w:val="header"/>
-    <w:basedOn w:val="Normal"/>
-    <w:link w:val="HeaderChar1"/>
+    <w:basedOn w:val="a1"/>
+    <w:link w:val="affd"/>
     <w:uiPriority w:val="99"/>
     <w:unhideWhenUsed/>
     <w:pPr>
@@ -14453,10 +14783,10 @@
       <w:spacing w:line="240" w:lineRule="auto"/>
     </w:pPr>
   </w:style>
-  <w:style w:type="character" w:customStyle="1" w:styleId="aa">
+  <w:style w:type="character" w:customStyle="1" w:styleId="affb">
     <w:name w:val="Структурный заголовок Знак"/>
-    <w:basedOn w:val="Heading1Char1"/>
-    <w:link w:val="a9"/>
+    <w:basedOn w:val="10"/>
+    <w:link w:val="aff9"/>
     <w:rPr>
       <w:rFonts w:ascii="Times New Roman" w:eastAsiaTheme="majorEastAsia" w:hAnsi="Times New Roman" w:cstheme="majorBidi"/>
       <w:b/>
@@ -14465,20 +14795,20 @@
       <w:szCs w:val="32"/>
     </w:rPr>
   </w:style>
-  <w:style w:type="character" w:customStyle="1" w:styleId="HeaderChar1">
-    <w:name w:val="Header Char1"/>
-    <w:basedOn w:val="DefaultParagraphFont"/>
-    <w:link w:val="Header"/>
+  <w:style w:type="character" w:customStyle="1" w:styleId="affd">
+    <w:name w:val="Верхний колонтитул Знак"/>
+    <w:basedOn w:val="a2"/>
+    <w:link w:val="affc"/>
     <w:uiPriority w:val="99"/>
     <w:rPr>
       <w:rFonts w:ascii="Times New Roman" w:hAnsi="Times New Roman"/>
       <w:sz w:val="28"/>
     </w:rPr>
   </w:style>
-  <w:style w:type="paragraph" w:styleId="Footer">
+  <w:style w:type="paragraph" w:styleId="affe">
     <w:name w:val="footer"/>
-    <w:basedOn w:val="Normal"/>
-    <w:link w:val="FooterChar1"/>
+    <w:basedOn w:val="a1"/>
+    <w:link w:val="afff"/>
     <w:uiPriority w:val="99"/>
     <w:unhideWhenUsed/>
     <w:pPr>
@@ -14489,20 +14819,20 @@
       <w:spacing w:line="240" w:lineRule="auto"/>
     </w:pPr>
   </w:style>
-  <w:style w:type="character" w:customStyle="1" w:styleId="FooterChar1">
-    <w:name w:val="Footer Char1"/>
-    <w:basedOn w:val="DefaultParagraphFont"/>
-    <w:link w:val="Footer"/>
+  <w:style w:type="character" w:customStyle="1" w:styleId="afff">
+    <w:name w:val="Нижний колонтитул Знак"/>
+    <w:basedOn w:val="a2"/>
+    <w:link w:val="affe"/>
     <w:uiPriority w:val="99"/>
     <w:rPr>
       <w:rFonts w:ascii="Times New Roman" w:hAnsi="Times New Roman"/>
       <w:sz w:val="28"/>
     </w:rPr>
   </w:style>
-  <w:style w:type="paragraph" w:customStyle="1" w:styleId="ab">
+  <w:style w:type="paragraph" w:customStyle="1" w:styleId="afff0">
     <w:name w:val="№ страницы"/>
-    <w:basedOn w:val="Footer"/>
-    <w:link w:val="ac"/>
+    <w:basedOn w:val="affe"/>
+    <w:link w:val="afff1"/>
     <w:qFormat/>
     <w:pPr>
       <w:ind w:firstLine="0"/>
@@ -14512,10 +14842,10 @@
       <w:sz w:val="22"/>
     </w:rPr>
   </w:style>
-  <w:style w:type="table" w:customStyle="1" w:styleId="1">
+  <w:style w:type="table" w:customStyle="1" w:styleId="13">
     <w:name w:val="Сетка таблицы1"/>
-    <w:basedOn w:val="TableNormal"/>
-    <w:next w:val="TableGrid"/>
+    <w:basedOn w:val="a3"/>
+    <w:next w:val="aff2"/>
     <w:pPr>
       <w:widowControl w:val="0"/>
       <w:jc w:val="both"/>
@@ -14536,27 +14866,27 @@
       </w:tblBorders>
     </w:tblPr>
   </w:style>
-  <w:style w:type="character" w:customStyle="1" w:styleId="ac">
+  <w:style w:type="character" w:customStyle="1" w:styleId="afff1">
     <w:name w:val="№ страницы Знак"/>
-    <w:basedOn w:val="FooterChar1"/>
-    <w:link w:val="ab"/>
+    <w:basedOn w:val="afff"/>
+    <w:link w:val="afff0"/>
     <w:rPr>
       <w:rFonts w:ascii="Times New Roman" w:hAnsi="Times New Roman"/>
       <w:sz w:val="28"/>
     </w:rPr>
   </w:style>
-  <w:style w:type="character" w:styleId="PlaceholderText">
+  <w:style w:type="character" w:styleId="afff2">
     <w:name w:val="Placeholder Text"/>
-    <w:basedOn w:val="DefaultParagraphFont"/>
+    <w:basedOn w:val="a2"/>
     <w:uiPriority w:val="99"/>
     <w:semiHidden/>
     <w:rPr>
       <w:color w:val="808080"/>
     </w:rPr>
   </w:style>
-  <w:style w:type="character" w:styleId="UnresolvedMention">
+  <w:style w:type="character" w:styleId="afff3">
     <w:name w:val="Unresolved Mention"/>
-    <w:basedOn w:val="DefaultParagraphFont"/>
+    <w:basedOn w:val="a2"/>
     <w:uiPriority w:val="99"/>
     <w:semiHidden/>
     <w:unhideWhenUsed/>
@@ -14568,7 +14898,7 @@
   </w:style>
   <w:style w:type="paragraph" w:customStyle="1" w:styleId="ds-markdown-paragraph">
     <w:name w:val="ds-markdown-paragraph"/>
-    <w:basedOn w:val="Normal"/>
+    <w:basedOn w:val="a1"/>
     <w:rsid w:val="006728D4"/>
     <w:pPr>
       <w:spacing w:before="100" w:beforeAutospacing="1" w:after="100" w:afterAutospacing="1" w:line="240" w:lineRule="auto"/>

</xml_diff>